<commit_message>
Updated Project Design Document
</commit_message>
<xml_diff>
--- a/Project Document.docx
+++ b/Project Document.docx
@@ -637,7 +637,14 @@
                       <w:i/>
                       <w:color w:val="B7B7B7"/>
                     </w:rPr>
-                    <w:t>/cursor</w:t>
+                    <w:t>/</w:t>
+                  </w:r>
+                  <w:r>
+                    <w:rPr>
+                      <w:i/>
+                      <w:color w:val="B7B7B7"/>
+                    </w:rPr>
+                    <w:t>mouse</w:t>
                   </w:r>
                 </w:p>
               </w:tc>
@@ -718,7 +725,46 @@
                       <w:i/>
                       <w:color w:val="B7B7B7"/>
                     </w:rPr>
-                    <w:t>Move around/look towards cursor</w:t>
+                    <w:t>Move around</w:t>
+                  </w:r>
+                  <w:r>
+                    <w:rPr>
+                      <w:i/>
+                      <w:color w:val="B7B7B7"/>
+                    </w:rPr>
+                    <w:t xml:space="preserve"> </w:t>
+                  </w:r>
+                  <w:proofErr w:type="spellStart"/>
+                  <w:proofErr w:type="gramStart"/>
+                  <w:r>
+                    <w:rPr>
+                      <w:i/>
+                      <w:color w:val="B7B7B7"/>
+                    </w:rPr>
+                    <w:t>up,left</w:t>
+                  </w:r>
+                  <w:proofErr w:type="gramEnd"/>
+                  <w:r>
+                    <w:rPr>
+                      <w:i/>
+                      <w:color w:val="B7B7B7"/>
+                    </w:rPr>
+                    <w:t>,down,right</w:t>
+                  </w:r>
+                  <w:proofErr w:type="spellEnd"/>
+                  <w:r>
+                    <w:rPr>
+                      <w:i/>
+                      <w:color w:val="B7B7B7"/>
+                    </w:rPr>
+                    <w:t>/</w:t>
+                  </w:r>
+                  <w:r>
+                    <w:rPr>
+                      <w:i/>
+                      <w:color w:val="B7B7B7"/>
+                    </w:rPr>
+                    <w:t>aim at the mouse</w:t>
                   </w:r>
                 </w:p>
               </w:tc>
@@ -904,7 +950,56 @@
                       <w:i/>
                       <w:color w:val="B7B7B7"/>
                     </w:rPr>
-                    <w:t>Waves of Zombies will</w:t>
+                    <w:t xml:space="preserve">Waves of Zombies </w:t>
+                  </w:r>
+                  <w:r>
+                    <w:rPr>
+                      <w:i/>
+                      <w:color w:val="B7B7B7"/>
+                    </w:rPr>
+                    <w:t>will</w:t>
+                  </w:r>
+                  <w:r>
+                    <w:rPr>
+                      <w:i/>
+                      <w:color w:val="B7B7B7"/>
+                    </w:rPr>
+                    <w:br/>
+                    <w:t>Bosses will</w:t>
+                  </w:r>
+                </w:p>
+                <w:p>
+                  <w:pPr>
+                    <w:widowControl w:val="0"/>
+                    <w:spacing w:line="240" w:lineRule="auto"/>
+                    <w:rPr>
+                      <w:i/>
+                      <w:color w:val="B7B7B7"/>
+                    </w:rPr>
+                  </w:pPr>
+                  <w:r>
+                    <w:rPr>
+                      <w:i/>
+                      <w:color w:val="B7B7B7"/>
+                    </w:rPr>
+                    <w:t>Shops</w:t>
+                  </w:r>
+                </w:p>
+                <w:p>
+                  <w:pPr>
+                    <w:widowControl w:val="0"/>
+                    <w:spacing w:line="240" w:lineRule="auto"/>
+                    <w:rPr>
+                      <w:i/>
+                      <w:color w:val="B7B7B7"/>
+                    </w:rPr>
+                  </w:pPr>
+                  <w:r>
+                    <w:rPr>
+                      <w:i/>
+                      <w:color w:val="B7B7B7"/>
+                    </w:rPr>
+                    <w:t>Dropped Loot</w:t>
                   </w:r>
                 </w:p>
               </w:tc>
@@ -1023,6 +1118,57 @@
                     <w:t>All sides of the screen</w:t>
                   </w:r>
                 </w:p>
+                <w:p>
+                  <w:pPr>
+                    <w:widowControl w:val="0"/>
+                    <w:spacing w:line="240" w:lineRule="auto"/>
+                    <w:rPr>
+                      <w:i/>
+                      <w:color w:val="B7B7B7"/>
+                    </w:rPr>
+                  </w:pPr>
+                  <w:r>
+                    <w:rPr>
+                      <w:i/>
+                      <w:color w:val="B7B7B7"/>
+                    </w:rPr>
+                    <w:t>Specific Boss zone</w:t>
+                  </w:r>
+                </w:p>
+                <w:p>
+                  <w:pPr>
+                    <w:widowControl w:val="0"/>
+                    <w:spacing w:line="240" w:lineRule="auto"/>
+                    <w:rPr>
+                      <w:i/>
+                      <w:color w:val="B7B7B7"/>
+                    </w:rPr>
+                  </w:pPr>
+                  <w:r>
+                    <w:rPr>
+                      <w:i/>
+                      <w:color w:val="B7B7B7"/>
+                    </w:rPr>
+                    <w:t>Designated map locations</w:t>
+                  </w:r>
+                </w:p>
+                <w:p>
+                  <w:pPr>
+                    <w:widowControl w:val="0"/>
+                    <w:spacing w:line="240" w:lineRule="auto"/>
+                    <w:rPr>
+                      <w:i/>
+                      <w:color w:val="B7B7B7"/>
+                    </w:rPr>
+                  </w:pPr>
+                  <w:r>
+                    <w:rPr>
+                      <w:i/>
+                      <w:color w:val="B7B7B7"/>
+                    </w:rPr>
+                    <w:t>From dead zombies</w:t>
+                  </w:r>
+                </w:p>
               </w:tc>
             </w:tr>
           </w:tbl>
@@ -1154,7 +1300,31 @@
                       <w:i/>
                       <w:color w:val="B7B7B7"/>
                     </w:rPr>
-                    <w:t xml:space="preserve">Clear as many waves as possible </w:t>
+                    <w:t>Complete each wave of zombies and bosses to survive</w:t>
+                  </w:r>
+                </w:p>
+                <w:p>
+                  <w:pPr>
+                    <w:widowControl w:val="0"/>
+                    <w:spacing w:line="240" w:lineRule="auto"/>
+                    <w:rPr>
+                      <w:i/>
+                      <w:color w:val="B7B7B7"/>
+                    </w:rPr>
+                  </w:pPr>
+                  <w:r>
+                    <w:rPr>
+                      <w:i/>
+                      <w:color w:val="B7B7B7"/>
+                    </w:rPr>
+                    <w:t>(Might add an endless mode too)</w:t>
+                  </w:r>
+                  <w:r>
+                    <w:rPr>
+                      <w:i/>
+                      <w:color w:val="B7B7B7"/>
+                    </w:rPr>
+                    <w:t xml:space="preserve"> </w:t>
                   </w:r>
                 </w:p>
               </w:tc>
@@ -1341,18 +1511,57 @@
                       <w:i/>
                       <w:color w:val="B7B7B7"/>
                     </w:rPr>
-                    <w:t>Gun fire, Zombie growls, dying, walking, When the player Is hit.</w:t>
-                  </w:r>
-                </w:p>
-                <w:p>
-                  <w:pPr>
-                    <w:widowControl w:val="0"/>
-                    <w:spacing w:line="240" w:lineRule="auto"/>
-                    <w:rPr>
-                      <w:i/>
-                      <w:color w:val="B7B7B7"/>
-                    </w:rPr>
-                  </w:pPr>
+                    <w:t>Gun fire</w:t>
+                  </w:r>
+                  <w:r>
+                    <w:rPr>
+                      <w:i/>
+                      <w:color w:val="B7B7B7"/>
+                    </w:rPr>
+                    <w:t>/</w:t>
+                  </w:r>
+                  <w:r>
+                    <w:rPr>
+                      <w:i/>
+                      <w:color w:val="B7B7B7"/>
+                    </w:rPr>
+                    <w:t>Zombie growls</w:t>
+                  </w:r>
+                  <w:r>
+                    <w:rPr>
+                      <w:i/>
+                      <w:color w:val="B7B7B7"/>
+                    </w:rPr>
+                    <w:t>/</w:t>
+                  </w:r>
+                  <w:r>
+                    <w:rPr>
+                      <w:i/>
+                      <w:color w:val="B7B7B7"/>
+                    </w:rPr>
+                    <w:t>dying</w:t>
+                  </w:r>
+                  <w:r>
+                    <w:rPr>
+                      <w:i/>
+                      <w:color w:val="B7B7B7"/>
+                    </w:rPr>
+                    <w:t>/</w:t>
+                  </w:r>
+                  <w:r>
+                    <w:rPr>
+                      <w:i/>
+                      <w:color w:val="B7B7B7"/>
+                    </w:rPr>
+                    <w:t>walking</w:t>
+                  </w:r>
+                  <w:r>
+                    <w:rPr>
+                      <w:i/>
+                      <w:color w:val="B7B7B7"/>
+                    </w:rPr>
+                    <w:t>/coins</w:t>
+                  </w:r>
                 </w:p>
               </w:tc>
             </w:tr>
@@ -1442,7 +1651,21 @@
                       <w:i/>
                       <w:color w:val="B7B7B7"/>
                     </w:rPr>
-                    <w:t>When shooting the gun, blood when zombies are shot.</w:t>
+                    <w:t>When shooting the gun</w:t>
+                  </w:r>
+                  <w:r>
+                    <w:rPr>
+                      <w:i/>
+                      <w:color w:val="B7B7B7"/>
+                    </w:rPr>
+                    <w:t>/</w:t>
+                  </w:r>
+                  <w:r>
+                    <w:rPr>
+                      <w:i/>
+                      <w:color w:val="B7B7B7"/>
+                    </w:rPr>
+                    <w:t>blood when zombies are shot.</w:t>
                   </w:r>
                 </w:p>
                 <w:p>
@@ -1779,7 +2002,41 @@
                       <w:i/>
                       <w:color w:val="B7B7B7"/>
                     </w:rPr>
-                    <w:t xml:space="preserve">Bigger waves of zombies appear, </w:t>
+                    <w:t>More enemies will spawn</w:t>
+                  </w:r>
+                </w:p>
+                <w:p>
+                  <w:pPr>
+                    <w:widowControl w:val="0"/>
+                    <w:spacing w:line="240" w:lineRule="auto"/>
+                    <w:rPr>
+                      <w:i/>
+                      <w:color w:val="B7B7B7"/>
+                    </w:rPr>
+                  </w:pPr>
+                  <w:r>
+                    <w:rPr>
+                      <w:i/>
+                      <w:color w:val="B7B7B7"/>
+                    </w:rPr>
+                    <w:t>Stronger Enemies will spawn</w:t>
+                  </w:r>
+                </w:p>
+                <w:p>
+                  <w:pPr>
+                    <w:widowControl w:val="0"/>
+                    <w:spacing w:line="240" w:lineRule="auto"/>
+                    <w:rPr>
+                      <w:i/>
+                      <w:color w:val="B7B7B7"/>
+                    </w:rPr>
+                  </w:pPr>
+                  <w:r>
+                    <w:rPr>
+                      <w:i/>
+                      <w:color w:val="B7B7B7"/>
+                    </w:rPr>
+                    <w:t>Unique Boss Enemies will spawn</w:t>
                   </w:r>
                 </w:p>
               </w:tc>
@@ -1870,7 +2127,28 @@
                       <w:i/>
                       <w:color w:val="B7B7B7"/>
                     </w:rPr>
-                    <w:t>More Difficult to survive.</w:t>
+                    <w:t xml:space="preserve">More </w:t>
+                  </w:r>
+                  <w:r>
+                    <w:rPr>
+                      <w:i/>
+                      <w:color w:val="B7B7B7"/>
+                    </w:rPr>
+                    <w:t>d</w:t>
+                  </w:r>
+                  <w:r>
+                    <w:rPr>
+                      <w:i/>
+                      <w:color w:val="B7B7B7"/>
+                    </w:rPr>
+                    <w:t xml:space="preserve">ifficult to </w:t>
+                  </w:r>
+                  <w:r>
+                    <w:rPr>
+                      <w:i/>
+                      <w:color w:val="B7B7B7"/>
+                    </w:rPr>
+                    <w:t>complete each wave</w:t>
                   </w:r>
                 </w:p>
               </w:tc>
@@ -2010,7 +2288,14 @@
                       <w:i/>
                       <w:color w:val="B7B7B7"/>
                     </w:rPr>
-                    <w:t xml:space="preserve">Boss Waves, and shops that </w:t>
+                    <w:t>Shops</w:t>
+                  </w:r>
+                  <w:r>
+                    <w:rPr>
+                      <w:i/>
+                      <w:color w:val="B7B7B7"/>
+                    </w:rPr>
+                    <w:t xml:space="preserve"> that </w:t>
                   </w:r>
                   <w:proofErr w:type="gramStart"/>
                   <w:r>
@@ -2026,7 +2311,49 @@
                       <w:i/>
                       <w:color w:val="B7B7B7"/>
                     </w:rPr>
-                    <w:t xml:space="preserve"> to help the player upgrade their character, and a set up phase between waves, that the player may set up defenses during.</w:t>
+                    <w:t xml:space="preserve"> to help the player upgrade their character, and a set up phase between waves</w:t>
+                  </w:r>
+                  <w:r>
+                    <w:rPr>
+                      <w:i/>
+                      <w:color w:val="B7B7B7"/>
+                    </w:rPr>
+                    <w:t xml:space="preserve"> </w:t>
+                  </w:r>
+                  <w:r>
+                    <w:rPr>
+                      <w:i/>
+                      <w:color w:val="B7B7B7"/>
+                    </w:rPr>
+                    <w:t>that the player may</w:t>
+                  </w:r>
+                  <w:r>
+                    <w:rPr>
+                      <w:i/>
+                      <w:color w:val="B7B7B7"/>
+                    </w:rPr>
+                    <w:t xml:space="preserve"> utilize to set</w:t>
+                  </w:r>
+                  <w:r>
+                    <w:rPr>
+                      <w:i/>
+                      <w:color w:val="B7B7B7"/>
+                    </w:rPr>
+                    <w:t xml:space="preserve"> up defenses</w:t>
+                  </w:r>
+                  <w:r>
+                    <w:rPr>
+                      <w:i/>
+                      <w:color w:val="B7B7B7"/>
+                    </w:rPr>
+                    <w:t xml:space="preserve"> or strategize</w:t>
+                  </w:r>
+                  <w:r>
+                    <w:rPr>
+                      <w:i/>
+                      <w:color w:val="B7B7B7"/>
+                    </w:rPr>
+                    <w:t>.</w:t>
                   </w:r>
                 </w:p>
               </w:tc>
@@ -2758,7 +3085,49 @@
                       <w:i/>
                       <w:color w:val="B7B7B7"/>
                     </w:rPr>
-                    <w:t>At the end of 10 waves.</w:t>
+                    <w:t xml:space="preserve">At the end of </w:t>
+                  </w:r>
+                  <w:r>
+                    <w:rPr>
+                      <w:i/>
+                      <w:color w:val="B7B7B7"/>
+                    </w:rPr>
+                    <w:t xml:space="preserve">the </w:t>
+                  </w:r>
+                  <w:r>
+                    <w:rPr>
+                      <w:i/>
+                      <w:color w:val="B7B7B7"/>
+                    </w:rPr>
+                    <w:t>10</w:t>
+                  </w:r>
+                  <w:r>
+                    <w:rPr>
+                      <w:i/>
+                      <w:color w:val="B7B7B7"/>
+                    </w:rPr>
+                    <w:t>th</w:t>
+                  </w:r>
+                  <w:r>
+                    <w:rPr>
+                      <w:i/>
+                      <w:color w:val="B7B7B7"/>
+                    </w:rPr>
+                    <w:t xml:space="preserve"> wave</w:t>
+                  </w:r>
+                  <w:r>
+                    <w:rPr>
+                      <w:i/>
+                      <w:color w:val="B7B7B7"/>
+                    </w:rPr>
+                    <w:t>s</w:t>
+                  </w:r>
+                  <w:r>
+                    <w:rPr>
+                      <w:i/>
+                      <w:color w:val="B7B7B7"/>
+                    </w:rPr>
+                    <w:t>.</w:t>
                   </w:r>
                 </w:p>
               </w:tc>
@@ -2917,16 +3286,29 @@
                       <w:color w:val="B7B7B7"/>
                     </w:rPr>
                   </w:pPr>
-                </w:p>
-                <w:p>
-                  <w:pPr>
-                    <w:widowControl w:val="0"/>
-                    <w:spacing w:line="240" w:lineRule="auto"/>
-                    <w:rPr>
-                      <w:i/>
-                      <w:color w:val="B7B7B7"/>
-                    </w:rPr>
-                  </w:pPr>
+                  <w:r>
+                    <w:rPr>
+                      <w:i/>
+                      <w:color w:val="B7B7B7"/>
+                    </w:rPr>
+                    <w:t xml:space="preserve">If time permits, we plan to also create an alternative game mode that </w:t>
+                  </w:r>
+                  <w:proofErr w:type="gramStart"/>
+                  <w:r>
+                    <w:rPr>
+                      <w:i/>
+                      <w:color w:val="B7B7B7"/>
+                    </w:rPr>
+                    <w:t>is</w:t>
+                  </w:r>
+                  <w:proofErr w:type="gramEnd"/>
+                  <w:r>
+                    <w:rPr>
+                      <w:i/>
+                      <w:color w:val="B7B7B7"/>
+                    </w:rPr>
+                    <w:t xml:space="preserve"> endless waves.</w:t>
+                  </w:r>
                 </w:p>
               </w:tc>
             </w:tr>
@@ -4460,7 +4842,7 @@
           </mc:Choice>
           <mc:Fallback>
             <w:pict>
-              <v:rect w14:anchorId="432CA712" id="Rectangle 1" o:spid="_x0000_s1026" style="width:7in;height:245.95pt;visibility:visible;mso-wrap-style:square;mso-left-percent:-10001;mso-top-percent:-10001;mso-position-horizontal:absolute;mso-position-horizontal-relative:char;mso-position-vertical:absolute;mso-position-vertical-relative:line;mso-left-percent:-10001;mso-top-percent:-10001;v-text-anchor:middle" o:gfxdata="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" fillcolor="#f3f3f3" strokecolor="#d9d9d9">
+              <v:rect w14:anchorId="432CA712" id="Rectangle 1" o:spid="_x0000_s1026" style="width:7in;height:245.95pt;visibility:visible;mso-wrap-style:square;mso-left-percent:-10001;mso-top-percent:-10001;mso-position-horizontal:absolute;mso-position-horizontal-relative:char;mso-position-vertical:absolute;mso-position-vertical-relative:line;mso-left-percent:-10001;mso-top-percent:-10001;v-text-anchor:middle" o:gfxdata="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" fillcolor="#f3f3f3" strokecolor="#d9d9d9">
                 <v:stroke startarrowwidth="narrow" startarrowlength="short" endarrowwidth="narrow" endarrowlength="short" joinstyle="round"/>
                 <v:textbox inset="2.53958mm,2.53958mm,2.53958mm,2.53958mm">
                   <w:txbxContent>

</xml_diff>

<commit_message>
Finished Project Document, Including Each Milestone Goal
</commit_message>
<xml_diff>
--- a/Project Document.docx
+++ b/Project Document.docx
@@ -3345,7 +3345,8 @@
     <w:tbl>
       <w:tblPr>
         <w:tblStyle w:val="afa"/>
-        <w:tblW w:w="10080" w:type="dxa"/>
+        <w:tblW w:w="10090" w:type="dxa"/>
+        <w:tblInd w:w="-10" w:type="dxa"/>
         <w:tblBorders>
           <w:top w:val="single" w:sz="8" w:space="0" w:color="FFFFFF"/>
           <w:left w:val="single" w:sz="8" w:space="0" w:color="FFFFFF"/>
@@ -3358,11 +3359,16 @@
         <w:tblLook w:val="0600" w:firstRow="0" w:lastRow="0" w:firstColumn="0" w:lastColumn="0" w:noHBand="1" w:noVBand="1"/>
       </w:tblPr>
       <w:tblGrid>
+        <w:gridCol w:w="10"/>
         <w:gridCol w:w="1410"/>
         <w:gridCol w:w="7215"/>
         <w:gridCol w:w="1455"/>
       </w:tblGrid>
       <w:tr>
+        <w:trPr>
+          <w:gridBefore w:val="1"/>
+          <w:wBefore w:w="10" w:type="dxa"/>
+        </w:trPr>
         <w:tc>
           <w:tcPr>
             <w:tcW w:w="1410" w:type="dxa"/>
@@ -3439,7 +3445,8 @@
       <w:tr>
         <w:tc>
           <w:tcPr>
-            <w:tcW w:w="1410" w:type="dxa"/>
+            <w:tcW w:w="1420" w:type="dxa"/>
+            <w:gridSpan w:val="2"/>
             <w:shd w:val="clear" w:color="auto" w:fill="F3F3F3"/>
             <w:tcMar>
               <w:top w:w="144" w:type="dxa"/>
@@ -3541,12 +3548,21 @@
                       <w:color w:val="B7B7B7"/>
                     </w:rPr>
                   </w:pPr>
-                  <w:r>
-                    <w:rPr>
-                      <w:i/>
-                      <w:color w:val="B7B7B7"/>
-                    </w:rPr>
-                    <w:t xml:space="preserve">Top down view of Player, can move with </w:t>
+                  <w:proofErr w:type="gramStart"/>
+                  <w:r>
+                    <w:rPr>
+                      <w:i/>
+                      <w:color w:val="B7B7B7"/>
+                    </w:rPr>
+                    <w:t>Top down</w:t>
+                  </w:r>
+                  <w:proofErr w:type="gramEnd"/>
+                  <w:r>
+                    <w:rPr>
+                      <w:i/>
+                      <w:color w:val="B7B7B7"/>
+                    </w:rPr>
+                    <w:t xml:space="preserve"> view of Player, can move with </w:t>
                   </w:r>
                   <w:proofErr w:type="spellStart"/>
                   <w:r>
@@ -3648,7 +3664,14 @@
                       <w:i/>
                       <w:color w:val="B7B7B7"/>
                     </w:rPr>
-                    <w:t>02/06</w:t>
+                    <w:t>02/</w:t>
+                  </w:r>
+                  <w:r>
+                    <w:rPr>
+                      <w:i/>
+                      <w:color w:val="B7B7B7"/>
+                    </w:rPr>
+                    <w:t>06</w:t>
                   </w:r>
                 </w:p>
               </w:tc>
@@ -3669,6 +3692,807 @@
         </w:tc>
       </w:tr>
       <w:tr>
+        <w:tc>
+          <w:tcPr>
+            <w:tcW w:w="1420" w:type="dxa"/>
+            <w:gridSpan w:val="2"/>
+            <w:shd w:val="clear" w:color="auto" w:fill="F3F3F3"/>
+            <w:tcMar>
+              <w:top w:w="144" w:type="dxa"/>
+              <w:left w:w="144" w:type="dxa"/>
+              <w:bottom w:w="144" w:type="dxa"/>
+              <w:right w:w="144" w:type="dxa"/>
+            </w:tcMar>
+            <w:vAlign w:val="center"/>
+          </w:tcPr>
+          <w:p>
+            <w:pPr>
+              <w:widowControl w:val="0"/>
+              <w:pBdr>
+                <w:top w:val="nil"/>
+                <w:left w:val="nil"/>
+                <w:bottom w:val="nil"/>
+                <w:right w:val="nil"/>
+                <w:between w:val="nil"/>
+              </w:pBdr>
+              <w:spacing w:line="240" w:lineRule="auto"/>
+              <w:jc w:val="right"/>
+              <w:rPr>
+                <w:b/>
+              </w:rPr>
+            </w:pPr>
+            <w:r>
+              <w:rPr>
+                <w:b/>
+              </w:rPr>
+              <w:t>#</w:t>
+            </w:r>
+            <w:r>
+              <w:rPr>
+                <w:b/>
+              </w:rPr>
+              <w:t>2</w:t>
+            </w:r>
+          </w:p>
+        </w:tc>
+        <w:tc>
+          <w:tcPr>
+            <w:tcW w:w="7215" w:type="dxa"/>
+            <w:shd w:val="clear" w:color="auto" w:fill="auto"/>
+            <w:tcMar>
+              <w:top w:w="100" w:type="dxa"/>
+              <w:left w:w="100" w:type="dxa"/>
+              <w:bottom w:w="100" w:type="dxa"/>
+              <w:right w:w="100" w:type="dxa"/>
+            </w:tcMar>
+            <w:vAlign w:val="center"/>
+          </w:tcPr>
+          <w:p>
+            <w:pPr>
+              <w:widowControl w:val="0"/>
+              <w:spacing w:line="240" w:lineRule="auto"/>
+              <w:rPr>
+                <w:i/>
+                <w:color w:val="B7B7B7"/>
+                <w:sz w:val="12"/>
+                <w:szCs w:val="12"/>
+              </w:rPr>
+            </w:pPr>
+          </w:p>
+          <w:tbl>
+            <w:tblPr>
+              <w:tblStyle w:val="afb"/>
+              <w:tblW w:w="7015" w:type="dxa"/>
+              <w:tblBorders>
+                <w:top w:val="single" w:sz="8" w:space="0" w:color="B7B7B7"/>
+                <w:left w:val="single" w:sz="8" w:space="0" w:color="B7B7B7"/>
+                <w:bottom w:val="single" w:sz="8" w:space="0" w:color="B7B7B7"/>
+                <w:right w:val="single" w:sz="8" w:space="0" w:color="B7B7B7"/>
+                <w:insideH w:val="single" w:sz="8" w:space="0" w:color="B7B7B7"/>
+                <w:insideV w:val="single" w:sz="8" w:space="0" w:color="B7B7B7"/>
+              </w:tblBorders>
+              <w:tblLayout w:type="fixed"/>
+              <w:tblLook w:val="0600" w:firstRow="0" w:lastRow="0" w:firstColumn="0" w:lastColumn="0" w:noHBand="1" w:noVBand="1"/>
+            </w:tblPr>
+            <w:tblGrid>
+              <w:gridCol w:w="7015"/>
+            </w:tblGrid>
+            <w:tr>
+              <w:tc>
+                <w:tcPr>
+                  <w:tcW w:w="7015" w:type="dxa"/>
+                  <w:shd w:val="clear" w:color="auto" w:fill="auto"/>
+                  <w:tcMar>
+                    <w:top w:w="100" w:type="dxa"/>
+                    <w:left w:w="100" w:type="dxa"/>
+                    <w:bottom w:w="100" w:type="dxa"/>
+                    <w:right w:w="100" w:type="dxa"/>
+                  </w:tcMar>
+                </w:tcPr>
+                <w:p>
+                  <w:pPr>
+                    <w:widowControl w:val="0"/>
+                    <w:numPr>
+                      <w:ilvl w:val="0"/>
+                      <w:numId w:val="1"/>
+                    </w:numPr>
+                    <w:spacing w:line="240" w:lineRule="auto"/>
+                    <w:ind w:left="340" w:hanging="270"/>
+                    <w:rPr>
+                      <w:i/>
+                      <w:color w:val="B7B7B7"/>
+                    </w:rPr>
+                  </w:pPr>
+                  <w:r>
+                    <w:rPr>
+                      <w:i/>
+                      <w:color w:val="B7B7B7"/>
+                    </w:rPr>
+                    <w:t>Map:</w:t>
+                  </w:r>
+                  <w:r>
+                    <w:rPr>
+                      <w:i/>
+                      <w:color w:val="B7B7B7"/>
+                    </w:rPr>
+                    <w:t xml:space="preserve"> Fully Sketched Out Map</w:t>
+                  </w:r>
+                </w:p>
+                <w:p>
+                  <w:pPr>
+                    <w:widowControl w:val="0"/>
+                    <w:numPr>
+                      <w:ilvl w:val="0"/>
+                      <w:numId w:val="1"/>
+                    </w:numPr>
+                    <w:spacing w:line="240" w:lineRule="auto"/>
+                    <w:ind w:left="340" w:hanging="270"/>
+                    <w:rPr>
+                      <w:i/>
+                      <w:color w:val="B7B7B7"/>
+                    </w:rPr>
+                  </w:pPr>
+                  <w:r>
+                    <w:rPr>
+                      <w:i/>
+                      <w:color w:val="B7B7B7"/>
+                    </w:rPr>
+                    <w:t xml:space="preserve">Scenes: </w:t>
+                  </w:r>
+                  <w:r>
+                    <w:rPr>
+                      <w:i/>
+                      <w:color w:val="B7B7B7"/>
+                    </w:rPr>
+                    <w:t>Complete</w:t>
+                  </w:r>
+                  <w:r>
+                    <w:rPr>
+                      <w:i/>
+                      <w:color w:val="B7B7B7"/>
+                    </w:rPr>
+                    <w:t xml:space="preserve"> the </w:t>
+                  </w:r>
+                  <w:r>
+                    <w:rPr>
+                      <w:i/>
+                      <w:color w:val="B7B7B7"/>
+                    </w:rPr>
+                    <w:t>"</w:t>
+                  </w:r>
+                  <w:r>
+                    <w:rPr>
+                      <w:i/>
+                      <w:color w:val="B7B7B7"/>
+                    </w:rPr>
+                    <w:t>Main Menu</w:t>
+                  </w:r>
+                  <w:r>
+                    <w:rPr>
+                      <w:i/>
+                      <w:color w:val="B7B7B7"/>
+                    </w:rPr>
+                    <w:t>"</w:t>
+                  </w:r>
+                  <w:r>
+                    <w:rPr>
+                      <w:i/>
+                      <w:color w:val="B7B7B7"/>
+                    </w:rPr>
+                    <w:t xml:space="preserve"> Scene</w:t>
+                  </w:r>
+                </w:p>
+                <w:p>
+                  <w:pPr>
+                    <w:widowControl w:val="0"/>
+                    <w:numPr>
+                      <w:ilvl w:val="0"/>
+                      <w:numId w:val="1"/>
+                    </w:numPr>
+                    <w:spacing w:line="240" w:lineRule="auto"/>
+                    <w:ind w:left="340" w:hanging="270"/>
+                    <w:rPr>
+                      <w:i/>
+                      <w:color w:val="B7B7B7"/>
+                    </w:rPr>
+                  </w:pPr>
+                  <w:r>
+                    <w:rPr>
+                      <w:i/>
+                      <w:color w:val="B7B7B7"/>
+                    </w:rPr>
+                    <w:t xml:space="preserve">Player Weapon Interaction: </w:t>
+                  </w:r>
+                  <w:r>
+                    <w:rPr>
+                      <w:i/>
+                      <w:color w:val="B7B7B7"/>
+                    </w:rPr>
+                    <w:t>Reload Functionality</w:t>
+                  </w:r>
+                </w:p>
+                <w:p>
+                  <w:pPr>
+                    <w:widowControl w:val="0"/>
+                    <w:numPr>
+                      <w:ilvl w:val="0"/>
+                      <w:numId w:val="1"/>
+                    </w:numPr>
+                    <w:spacing w:line="240" w:lineRule="auto"/>
+                    <w:ind w:left="340" w:hanging="270"/>
+                    <w:rPr>
+                      <w:i/>
+                      <w:color w:val="B7B7B7"/>
+                    </w:rPr>
+                  </w:pPr>
+                  <w:r>
+                    <w:rPr>
+                      <w:i/>
+                      <w:color w:val="B7B7B7"/>
+                    </w:rPr>
+                    <w:t>Wave Manager</w:t>
+                  </w:r>
+                  <w:r>
+                    <w:rPr>
+                      <w:i/>
+                      <w:color w:val="B7B7B7"/>
+                    </w:rPr>
+                    <w:t xml:space="preserve"> </w:t>
+                  </w:r>
+                  <w:r>
+                    <w:rPr>
+                      <w:i/>
+                      <w:color w:val="B7B7B7"/>
+                    </w:rPr>
+                    <w:t xml:space="preserve">/Tracking Script: </w:t>
+                  </w:r>
+                  <w:r>
+                    <w:rPr>
+                      <w:i/>
+                      <w:color w:val="B7B7B7"/>
+                    </w:rPr>
+                    <w:t>Spawn In/Destroying</w:t>
+                  </w:r>
+                </w:p>
+                <w:p>
+                  <w:pPr>
+                    <w:widowControl w:val="0"/>
+                    <w:numPr>
+                      <w:ilvl w:val="0"/>
+                      <w:numId w:val="1"/>
+                    </w:numPr>
+                    <w:spacing w:line="240" w:lineRule="auto"/>
+                    <w:ind w:left="340" w:hanging="270"/>
+                    <w:rPr>
+                      <w:i/>
+                      <w:color w:val="B7B7B7"/>
+                    </w:rPr>
+                  </w:pPr>
+                  <w:r>
+                    <w:rPr>
+                      <w:i/>
+                      <w:color w:val="B7B7B7"/>
+                    </w:rPr>
+                    <w:t>Boss</w:t>
+                  </w:r>
+                  <w:r>
+                    <w:rPr>
+                      <w:i/>
+                      <w:color w:val="B7B7B7"/>
+                    </w:rPr>
+                    <w:t xml:space="preserve"> Design</w:t>
+                  </w:r>
+                  <w:r>
+                    <w:rPr>
+                      <w:i/>
+                      <w:color w:val="B7B7B7"/>
+                    </w:rPr>
+                    <w:t xml:space="preserve">: </w:t>
+                  </w:r>
+                  <w:r>
+                    <w:rPr>
+                      <w:i/>
+                      <w:color w:val="B7B7B7"/>
+                    </w:rPr>
+                    <w:t>Created Unique Movement for 2 Bosses</w:t>
+                  </w:r>
+                </w:p>
+              </w:tc>
+            </w:tr>
+          </w:tbl>
+          <w:p>
+            <w:pPr>
+              <w:widowControl w:val="0"/>
+              <w:spacing w:line="240" w:lineRule="auto"/>
+              <w:rPr>
+                <w:i/>
+                <w:color w:val="B7B7B7"/>
+                <w:sz w:val="12"/>
+                <w:szCs w:val="12"/>
+              </w:rPr>
+            </w:pPr>
+          </w:p>
+        </w:tc>
+        <w:tc>
+          <w:tcPr>
+            <w:tcW w:w="1455" w:type="dxa"/>
+            <w:shd w:val="clear" w:color="auto" w:fill="auto"/>
+            <w:tcMar>
+              <w:top w:w="100" w:type="dxa"/>
+              <w:left w:w="100" w:type="dxa"/>
+              <w:bottom w:w="100" w:type="dxa"/>
+              <w:right w:w="100" w:type="dxa"/>
+            </w:tcMar>
+            <w:vAlign w:val="center"/>
+          </w:tcPr>
+          <w:p>
+            <w:pPr>
+              <w:widowControl w:val="0"/>
+              <w:spacing w:line="240" w:lineRule="auto"/>
+              <w:rPr>
+                <w:i/>
+                <w:color w:val="B7B7B7"/>
+                <w:sz w:val="12"/>
+                <w:szCs w:val="12"/>
+              </w:rPr>
+            </w:pPr>
+          </w:p>
+          <w:tbl>
+            <w:tblPr>
+              <w:tblStyle w:val="afc"/>
+              <w:tblW w:w="1255" w:type="dxa"/>
+              <w:tblBorders>
+                <w:top w:val="single" w:sz="8" w:space="0" w:color="B7B7B7"/>
+                <w:left w:val="single" w:sz="8" w:space="0" w:color="B7B7B7"/>
+                <w:bottom w:val="single" w:sz="8" w:space="0" w:color="B7B7B7"/>
+                <w:right w:val="single" w:sz="8" w:space="0" w:color="B7B7B7"/>
+                <w:insideH w:val="single" w:sz="8" w:space="0" w:color="B7B7B7"/>
+                <w:insideV w:val="single" w:sz="8" w:space="0" w:color="B7B7B7"/>
+              </w:tblBorders>
+              <w:tblLayout w:type="fixed"/>
+              <w:tblLook w:val="0600" w:firstRow="0" w:lastRow="0" w:firstColumn="0" w:lastColumn="0" w:noHBand="1" w:noVBand="1"/>
+            </w:tblPr>
+            <w:tblGrid>
+              <w:gridCol w:w="1255"/>
+            </w:tblGrid>
+            <w:tr>
+              <w:tc>
+                <w:tcPr>
+                  <w:tcW w:w="1255" w:type="dxa"/>
+                  <w:shd w:val="clear" w:color="auto" w:fill="auto"/>
+                  <w:tcMar>
+                    <w:top w:w="100" w:type="dxa"/>
+                    <w:left w:w="100" w:type="dxa"/>
+                    <w:bottom w:w="100" w:type="dxa"/>
+                    <w:right w:w="100" w:type="dxa"/>
+                  </w:tcMar>
+                </w:tcPr>
+                <w:p>
+                  <w:pPr>
+                    <w:widowControl w:val="0"/>
+                    <w:spacing w:line="240" w:lineRule="auto"/>
+                    <w:rPr>
+                      <w:i/>
+                    </w:rPr>
+                  </w:pPr>
+                  <w:r>
+                    <w:rPr>
+                      <w:i/>
+                      <w:color w:val="B7B7B7"/>
+                    </w:rPr>
+                    <w:t>02/</w:t>
+                  </w:r>
+                  <w:r>
+                    <w:rPr>
+                      <w:i/>
+                      <w:color w:val="B7B7B7"/>
+                    </w:rPr>
+                    <w:t>1</w:t>
+                  </w:r>
+                  <w:r>
+                    <w:rPr>
+                      <w:i/>
+                      <w:color w:val="B7B7B7"/>
+                    </w:rPr>
+                    <w:t>3</w:t>
+                  </w:r>
+                </w:p>
+              </w:tc>
+            </w:tr>
+          </w:tbl>
+          <w:p>
+            <w:pPr>
+              <w:widowControl w:val="0"/>
+              <w:spacing w:line="240" w:lineRule="auto"/>
+              <w:rPr>
+                <w:i/>
+                <w:color w:val="B7B7B7"/>
+                <w:sz w:val="12"/>
+                <w:szCs w:val="12"/>
+              </w:rPr>
+            </w:pPr>
+          </w:p>
+        </w:tc>
+      </w:tr>
+      <w:tr>
+        <w:tc>
+          <w:tcPr>
+            <w:tcW w:w="1420" w:type="dxa"/>
+            <w:gridSpan w:val="2"/>
+            <w:shd w:val="clear" w:color="auto" w:fill="F3F3F3"/>
+            <w:tcMar>
+              <w:top w:w="144" w:type="dxa"/>
+              <w:left w:w="144" w:type="dxa"/>
+              <w:bottom w:w="144" w:type="dxa"/>
+              <w:right w:w="144" w:type="dxa"/>
+            </w:tcMar>
+            <w:vAlign w:val="center"/>
+          </w:tcPr>
+          <w:p>
+            <w:pPr>
+              <w:widowControl w:val="0"/>
+              <w:pBdr>
+                <w:top w:val="nil"/>
+                <w:left w:val="nil"/>
+                <w:bottom w:val="nil"/>
+                <w:right w:val="nil"/>
+                <w:between w:val="nil"/>
+              </w:pBdr>
+              <w:spacing w:line="240" w:lineRule="auto"/>
+              <w:jc w:val="right"/>
+              <w:rPr>
+                <w:b/>
+              </w:rPr>
+            </w:pPr>
+            <w:r>
+              <w:rPr>
+                <w:b/>
+              </w:rPr>
+              <w:t>#</w:t>
+            </w:r>
+            <w:r>
+              <w:rPr>
+                <w:b/>
+              </w:rPr>
+              <w:t>3</w:t>
+            </w:r>
+          </w:p>
+        </w:tc>
+        <w:tc>
+          <w:tcPr>
+            <w:tcW w:w="7215" w:type="dxa"/>
+            <w:shd w:val="clear" w:color="auto" w:fill="auto"/>
+            <w:tcMar>
+              <w:top w:w="100" w:type="dxa"/>
+              <w:left w:w="100" w:type="dxa"/>
+              <w:bottom w:w="100" w:type="dxa"/>
+              <w:right w:w="100" w:type="dxa"/>
+            </w:tcMar>
+            <w:vAlign w:val="center"/>
+          </w:tcPr>
+          <w:p>
+            <w:pPr>
+              <w:widowControl w:val="0"/>
+              <w:spacing w:line="240" w:lineRule="auto"/>
+              <w:rPr>
+                <w:i/>
+                <w:color w:val="B7B7B7"/>
+                <w:sz w:val="12"/>
+                <w:szCs w:val="12"/>
+              </w:rPr>
+            </w:pPr>
+          </w:p>
+          <w:tbl>
+            <w:tblPr>
+              <w:tblStyle w:val="afb"/>
+              <w:tblW w:w="7015" w:type="dxa"/>
+              <w:tblBorders>
+                <w:top w:val="single" w:sz="8" w:space="0" w:color="B7B7B7"/>
+                <w:left w:val="single" w:sz="8" w:space="0" w:color="B7B7B7"/>
+                <w:bottom w:val="single" w:sz="8" w:space="0" w:color="B7B7B7"/>
+                <w:right w:val="single" w:sz="8" w:space="0" w:color="B7B7B7"/>
+                <w:insideH w:val="single" w:sz="8" w:space="0" w:color="B7B7B7"/>
+                <w:insideV w:val="single" w:sz="8" w:space="0" w:color="B7B7B7"/>
+              </w:tblBorders>
+              <w:tblLayout w:type="fixed"/>
+              <w:tblLook w:val="0600" w:firstRow="0" w:lastRow="0" w:firstColumn="0" w:lastColumn="0" w:noHBand="1" w:noVBand="1"/>
+            </w:tblPr>
+            <w:tblGrid>
+              <w:gridCol w:w="7015"/>
+            </w:tblGrid>
+            <w:tr>
+              <w:tc>
+                <w:tcPr>
+                  <w:tcW w:w="7015" w:type="dxa"/>
+                  <w:shd w:val="clear" w:color="auto" w:fill="auto"/>
+                  <w:tcMar>
+                    <w:top w:w="100" w:type="dxa"/>
+                    <w:left w:w="100" w:type="dxa"/>
+                    <w:bottom w:w="100" w:type="dxa"/>
+                    <w:right w:w="100" w:type="dxa"/>
+                  </w:tcMar>
+                </w:tcPr>
+                <w:p>
+                  <w:pPr>
+                    <w:widowControl w:val="0"/>
+                    <w:numPr>
+                      <w:ilvl w:val="0"/>
+                      <w:numId w:val="1"/>
+                    </w:numPr>
+                    <w:spacing w:line="240" w:lineRule="auto"/>
+                    <w:ind w:left="340" w:hanging="270"/>
+                    <w:rPr>
+                      <w:i/>
+                      <w:color w:val="B7B7B7"/>
+                    </w:rPr>
+                  </w:pPr>
+                  <w:r>
+                    <w:rPr>
+                      <w:i/>
+                      <w:color w:val="B7B7B7"/>
+                    </w:rPr>
+                    <w:t>Map:</w:t>
+                  </w:r>
+                  <w:r>
+                    <w:rPr>
+                      <w:i/>
+                      <w:color w:val="B7B7B7"/>
+                    </w:rPr>
+                    <w:t xml:space="preserve"> Significant progress on creating the map In Scene.</w:t>
+                  </w:r>
+                </w:p>
+                <w:p>
+                  <w:pPr>
+                    <w:widowControl w:val="0"/>
+                    <w:numPr>
+                      <w:ilvl w:val="0"/>
+                      <w:numId w:val="1"/>
+                    </w:numPr>
+                    <w:spacing w:line="240" w:lineRule="auto"/>
+                    <w:ind w:left="340" w:hanging="270"/>
+                    <w:rPr>
+                      <w:i/>
+                      <w:color w:val="B7B7B7"/>
+                    </w:rPr>
+                  </w:pPr>
+                  <w:r>
+                    <w:rPr>
+                      <w:i/>
+                      <w:color w:val="B7B7B7"/>
+                    </w:rPr>
+                    <w:t xml:space="preserve">Scenes: </w:t>
+                  </w:r>
+                  <w:r>
+                    <w:rPr>
+                      <w:i/>
+                      <w:color w:val="B7B7B7"/>
+                    </w:rPr>
+                    <w:t>Complete the "Shop" Scene</w:t>
+                  </w:r>
+                </w:p>
+                <w:p>
+                  <w:pPr>
+                    <w:widowControl w:val="0"/>
+                    <w:numPr>
+                      <w:ilvl w:val="0"/>
+                      <w:numId w:val="1"/>
+                    </w:numPr>
+                    <w:spacing w:line="240" w:lineRule="auto"/>
+                    <w:ind w:left="340" w:hanging="270"/>
+                    <w:rPr>
+                      <w:i/>
+                      <w:color w:val="B7B7B7"/>
+                    </w:rPr>
+                  </w:pPr>
+                  <w:r>
+                    <w:rPr>
+                      <w:i/>
+                      <w:color w:val="B7B7B7"/>
+                    </w:rPr>
+                    <w:t xml:space="preserve">Player Weapon Interaction: </w:t>
+                  </w:r>
+                  <w:r>
+                    <w:rPr>
+                      <w:i/>
+                      <w:color w:val="B7B7B7"/>
+                    </w:rPr>
+                    <w:t>All 3 Unique Guns created</w:t>
+                  </w:r>
+                </w:p>
+                <w:p>
+                  <w:pPr>
+                    <w:widowControl w:val="0"/>
+                    <w:numPr>
+                      <w:ilvl w:val="0"/>
+                      <w:numId w:val="1"/>
+                    </w:numPr>
+                    <w:spacing w:line="240" w:lineRule="auto"/>
+                    <w:ind w:left="340" w:hanging="270"/>
+                    <w:rPr>
+                      <w:i/>
+                      <w:color w:val="B7B7B7"/>
+                    </w:rPr>
+                  </w:pPr>
+                  <w:r>
+                    <w:rPr>
+                      <w:i/>
+                      <w:color w:val="B7B7B7"/>
+                    </w:rPr>
+                    <w:t>Wave Manager</w:t>
+                  </w:r>
+                  <w:r>
+                    <w:rPr>
+                      <w:i/>
+                      <w:color w:val="B7B7B7"/>
+                    </w:rPr>
+                    <w:t xml:space="preserve">/Tracking Script: </w:t>
+                  </w:r>
+                  <w:r>
+                    <w:rPr>
+                      <w:i/>
+                      <w:color w:val="B7B7B7"/>
+                    </w:rPr>
+                    <w:t>Tracking Player's Movement, Zombie AI</w:t>
+                  </w:r>
+                </w:p>
+                <w:p>
+                  <w:pPr>
+                    <w:widowControl w:val="0"/>
+                    <w:numPr>
+                      <w:ilvl w:val="0"/>
+                      <w:numId w:val="1"/>
+                    </w:numPr>
+                    <w:spacing w:line="240" w:lineRule="auto"/>
+                    <w:ind w:left="340" w:hanging="270"/>
+                    <w:rPr>
+                      <w:i/>
+                      <w:color w:val="B7B7B7"/>
+                    </w:rPr>
+                  </w:pPr>
+                  <w:r>
+                    <w:rPr>
+                      <w:i/>
+                      <w:color w:val="B7B7B7"/>
+                    </w:rPr>
+                    <w:t>Boss</w:t>
+                  </w:r>
+                  <w:r>
+                    <w:rPr>
+                      <w:i/>
+                      <w:color w:val="B7B7B7"/>
+                    </w:rPr>
+                    <w:t xml:space="preserve"> Design</w:t>
+                  </w:r>
+                  <w:r>
+                    <w:rPr>
+                      <w:i/>
+                      <w:color w:val="B7B7B7"/>
+                    </w:rPr>
+                    <w:t>:</w:t>
+                  </w:r>
+                  <w:r>
+                    <w:rPr>
+                      <w:i/>
+                      <w:color w:val="B7B7B7"/>
+                    </w:rPr>
+                    <w:t xml:space="preserve"> Created Unique Attacks for 2 Bosses</w:t>
+                  </w:r>
+                </w:p>
+              </w:tc>
+            </w:tr>
+          </w:tbl>
+          <w:p>
+            <w:pPr>
+              <w:widowControl w:val="0"/>
+              <w:spacing w:line="240" w:lineRule="auto"/>
+              <w:rPr>
+                <w:i/>
+                <w:color w:val="B7B7B7"/>
+                <w:sz w:val="12"/>
+                <w:szCs w:val="12"/>
+              </w:rPr>
+            </w:pPr>
+          </w:p>
+        </w:tc>
+        <w:tc>
+          <w:tcPr>
+            <w:tcW w:w="1455" w:type="dxa"/>
+            <w:shd w:val="clear" w:color="auto" w:fill="auto"/>
+            <w:tcMar>
+              <w:top w:w="100" w:type="dxa"/>
+              <w:left w:w="100" w:type="dxa"/>
+              <w:bottom w:w="100" w:type="dxa"/>
+              <w:right w:w="100" w:type="dxa"/>
+            </w:tcMar>
+            <w:vAlign w:val="center"/>
+          </w:tcPr>
+          <w:p>
+            <w:pPr>
+              <w:widowControl w:val="0"/>
+              <w:spacing w:line="240" w:lineRule="auto"/>
+              <w:rPr>
+                <w:i/>
+                <w:color w:val="B7B7B7"/>
+                <w:sz w:val="12"/>
+                <w:szCs w:val="12"/>
+              </w:rPr>
+            </w:pPr>
+          </w:p>
+          <w:tbl>
+            <w:tblPr>
+              <w:tblStyle w:val="afc"/>
+              <w:tblW w:w="1255" w:type="dxa"/>
+              <w:tblBorders>
+                <w:top w:val="single" w:sz="8" w:space="0" w:color="B7B7B7"/>
+                <w:left w:val="single" w:sz="8" w:space="0" w:color="B7B7B7"/>
+                <w:bottom w:val="single" w:sz="8" w:space="0" w:color="B7B7B7"/>
+                <w:right w:val="single" w:sz="8" w:space="0" w:color="B7B7B7"/>
+                <w:insideH w:val="single" w:sz="8" w:space="0" w:color="B7B7B7"/>
+                <w:insideV w:val="single" w:sz="8" w:space="0" w:color="B7B7B7"/>
+              </w:tblBorders>
+              <w:tblLayout w:type="fixed"/>
+              <w:tblLook w:val="0600" w:firstRow="0" w:lastRow="0" w:firstColumn="0" w:lastColumn="0" w:noHBand="1" w:noVBand="1"/>
+            </w:tblPr>
+            <w:tblGrid>
+              <w:gridCol w:w="1255"/>
+            </w:tblGrid>
+            <w:tr>
+              <w:tc>
+                <w:tcPr>
+                  <w:tcW w:w="1255" w:type="dxa"/>
+                  <w:shd w:val="clear" w:color="auto" w:fill="auto"/>
+                  <w:tcMar>
+                    <w:top w:w="100" w:type="dxa"/>
+                    <w:left w:w="100" w:type="dxa"/>
+                    <w:bottom w:w="100" w:type="dxa"/>
+                    <w:right w:w="100" w:type="dxa"/>
+                  </w:tcMar>
+                </w:tcPr>
+                <w:p>
+                  <w:pPr>
+                    <w:widowControl w:val="0"/>
+                    <w:spacing w:line="240" w:lineRule="auto"/>
+                    <w:rPr>
+                      <w:i/>
+                    </w:rPr>
+                  </w:pPr>
+                  <w:r>
+                    <w:rPr>
+                      <w:i/>
+                      <w:color w:val="B7B7B7"/>
+                    </w:rPr>
+                    <w:t>02/</w:t>
+                  </w:r>
+                  <w:r>
+                    <w:rPr>
+                      <w:i/>
+                      <w:color w:val="B7B7B7"/>
+                    </w:rPr>
+                    <w:t>18</w:t>
+                  </w:r>
+                </w:p>
+              </w:tc>
+            </w:tr>
+          </w:tbl>
+          <w:p>
+            <w:pPr>
+              <w:widowControl w:val="0"/>
+              <w:spacing w:line="240" w:lineRule="auto"/>
+              <w:rPr>
+                <w:i/>
+                <w:color w:val="B7B7B7"/>
+                <w:sz w:val="12"/>
+                <w:szCs w:val="12"/>
+              </w:rPr>
+            </w:pPr>
+          </w:p>
+        </w:tc>
+      </w:tr>
+      <w:tr>
+        <w:trPr>
+          <w:gridBefore w:val="1"/>
+          <w:wBefore w:w="10" w:type="dxa"/>
+        </w:trPr>
         <w:tc>
           <w:tcPr>
             <w:tcW w:w="1410" w:type="dxa"/>
@@ -3701,7 +4525,412 @@
               <w:rPr>
                 <w:b/>
               </w:rPr>
-              <w:t>#2</w:t>
+              <w:t>#</w:t>
+            </w:r>
+            <w:r>
+              <w:rPr>
+                <w:b/>
+              </w:rPr>
+              <w:t>4</w:t>
+            </w:r>
+          </w:p>
+        </w:tc>
+        <w:tc>
+          <w:tcPr>
+            <w:tcW w:w="7215" w:type="dxa"/>
+            <w:shd w:val="clear" w:color="auto" w:fill="auto"/>
+            <w:tcMar>
+              <w:top w:w="100" w:type="dxa"/>
+              <w:left w:w="100" w:type="dxa"/>
+              <w:bottom w:w="100" w:type="dxa"/>
+              <w:right w:w="100" w:type="dxa"/>
+            </w:tcMar>
+            <w:vAlign w:val="center"/>
+          </w:tcPr>
+          <w:p>
+            <w:pPr>
+              <w:widowControl w:val="0"/>
+              <w:spacing w:line="240" w:lineRule="auto"/>
+              <w:rPr>
+                <w:i/>
+                <w:color w:val="B7B7B7"/>
+                <w:sz w:val="12"/>
+                <w:szCs w:val="12"/>
+              </w:rPr>
+            </w:pPr>
+          </w:p>
+          <w:tbl>
+            <w:tblPr>
+              <w:tblStyle w:val="afb"/>
+              <w:tblW w:w="7015" w:type="dxa"/>
+              <w:tblBorders>
+                <w:top w:val="single" w:sz="8" w:space="0" w:color="B7B7B7"/>
+                <w:left w:val="single" w:sz="8" w:space="0" w:color="B7B7B7"/>
+                <w:bottom w:val="single" w:sz="8" w:space="0" w:color="B7B7B7"/>
+                <w:right w:val="single" w:sz="8" w:space="0" w:color="B7B7B7"/>
+                <w:insideH w:val="single" w:sz="8" w:space="0" w:color="B7B7B7"/>
+                <w:insideV w:val="single" w:sz="8" w:space="0" w:color="B7B7B7"/>
+              </w:tblBorders>
+              <w:tblLayout w:type="fixed"/>
+              <w:tblLook w:val="0600" w:firstRow="0" w:lastRow="0" w:firstColumn="0" w:lastColumn="0" w:noHBand="1" w:noVBand="1"/>
+            </w:tblPr>
+            <w:tblGrid>
+              <w:gridCol w:w="7015"/>
+            </w:tblGrid>
+            <w:tr>
+              <w:tc>
+                <w:tcPr>
+                  <w:tcW w:w="7015" w:type="dxa"/>
+                  <w:shd w:val="clear" w:color="auto" w:fill="auto"/>
+                  <w:tcMar>
+                    <w:top w:w="100" w:type="dxa"/>
+                    <w:left w:w="100" w:type="dxa"/>
+                    <w:bottom w:w="100" w:type="dxa"/>
+                    <w:right w:w="100" w:type="dxa"/>
+                  </w:tcMar>
+                </w:tcPr>
+                <w:p>
+                  <w:pPr>
+                    <w:widowControl w:val="0"/>
+                    <w:numPr>
+                      <w:ilvl w:val="0"/>
+                      <w:numId w:val="1"/>
+                    </w:numPr>
+                    <w:spacing w:line="240" w:lineRule="auto"/>
+                    <w:ind w:left="340" w:hanging="270"/>
+                    <w:rPr>
+                      <w:i/>
+                      <w:color w:val="B7B7B7"/>
+                    </w:rPr>
+                  </w:pPr>
+                  <w:r>
+                    <w:rPr>
+                      <w:i/>
+                      <w:color w:val="B7B7B7"/>
+                    </w:rPr>
+                    <w:t>Map: Fully Created with collisions.</w:t>
+                  </w:r>
+                </w:p>
+                <w:p>
+                  <w:pPr>
+                    <w:widowControl w:val="0"/>
+                    <w:numPr>
+                      <w:ilvl w:val="0"/>
+                      <w:numId w:val="1"/>
+                    </w:numPr>
+                    <w:spacing w:line="240" w:lineRule="auto"/>
+                    <w:ind w:left="340" w:hanging="270"/>
+                    <w:rPr>
+                      <w:i/>
+                      <w:color w:val="B7B7B7"/>
+                    </w:rPr>
+                  </w:pPr>
+                  <w:r>
+                    <w:rPr>
+                      <w:i/>
+                      <w:color w:val="B7B7B7"/>
+                    </w:rPr>
+                    <w:t xml:space="preserve">Scenes: </w:t>
+                  </w:r>
+                  <w:r>
+                    <w:rPr>
+                      <w:i/>
+                      <w:color w:val="B7B7B7"/>
+                    </w:rPr>
+                    <w:t>Created the General UI for the player's view</w:t>
+                  </w:r>
+                </w:p>
+                <w:p>
+                  <w:pPr>
+                    <w:widowControl w:val="0"/>
+                    <w:numPr>
+                      <w:ilvl w:val="0"/>
+                      <w:numId w:val="1"/>
+                    </w:numPr>
+                    <w:spacing w:line="240" w:lineRule="auto"/>
+                    <w:ind w:left="340" w:hanging="270"/>
+                    <w:rPr>
+                      <w:i/>
+                      <w:color w:val="B7B7B7"/>
+                    </w:rPr>
+                  </w:pPr>
+                  <w:r>
+                    <w:rPr>
+                      <w:i/>
+                      <w:color w:val="B7B7B7"/>
+                    </w:rPr>
+                    <w:t>Player Weapon Interaction: Fully Implemented</w:t>
+                  </w:r>
+                </w:p>
+                <w:p>
+                  <w:pPr>
+                    <w:widowControl w:val="0"/>
+                    <w:numPr>
+                      <w:ilvl w:val="0"/>
+                      <w:numId w:val="1"/>
+                    </w:numPr>
+                    <w:spacing w:line="240" w:lineRule="auto"/>
+                    <w:ind w:left="340" w:hanging="270"/>
+                    <w:rPr>
+                      <w:i/>
+                      <w:color w:val="B7B7B7"/>
+                    </w:rPr>
+                  </w:pPr>
+                  <w:r>
+                    <w:rPr>
+                      <w:i/>
+                      <w:color w:val="B7B7B7"/>
+                    </w:rPr>
+                    <w:t>Wave Manager</w:t>
+                  </w:r>
+                  <w:r>
+                    <w:rPr>
+                      <w:i/>
+                      <w:color w:val="B7B7B7"/>
+                    </w:rPr>
+                    <w:t>/Tracking Script:</w:t>
+                  </w:r>
+                  <w:r>
+                    <w:rPr>
+                      <w:i/>
+                      <w:color w:val="B7B7B7"/>
+                    </w:rPr>
+                    <w:t xml:space="preserve"> Fully Implemented</w:t>
+                  </w:r>
+                  <w:r>
+                    <w:rPr>
+                      <w:i/>
+                      <w:color w:val="B7B7B7"/>
+                    </w:rPr>
+                    <w:t xml:space="preserve"> Doing Damage to the Player when hit.</w:t>
+                  </w:r>
+                  <w:r>
+                    <w:rPr>
+                      <w:i/>
+                      <w:color w:val="B7B7B7"/>
+                    </w:rPr>
+                    <w:t xml:space="preserve"> </w:t>
+                  </w:r>
+                </w:p>
+                <w:p>
+                  <w:pPr>
+                    <w:widowControl w:val="0"/>
+                    <w:numPr>
+                      <w:ilvl w:val="0"/>
+                      <w:numId w:val="1"/>
+                    </w:numPr>
+                    <w:spacing w:line="240" w:lineRule="auto"/>
+                    <w:ind w:left="340" w:hanging="270"/>
+                    <w:rPr>
+                      <w:i/>
+                      <w:color w:val="B7B7B7"/>
+                    </w:rPr>
+                  </w:pPr>
+                  <w:r>
+                    <w:rPr>
+                      <w:i/>
+                      <w:color w:val="B7B7B7"/>
+                    </w:rPr>
+                    <w:t>Boss</w:t>
+                  </w:r>
+                  <w:r>
+                    <w:rPr>
+                      <w:i/>
+                      <w:color w:val="B7B7B7"/>
+                    </w:rPr>
+                    <w:t xml:space="preserve"> Design</w:t>
+                  </w:r>
+                  <w:r>
+                    <w:rPr>
+                      <w:i/>
+                      <w:color w:val="B7B7B7"/>
+                    </w:rPr>
+                    <w:t>:</w:t>
+                  </w:r>
+                  <w:r>
+                    <w:rPr>
+                      <w:i/>
+                      <w:color w:val="B7B7B7"/>
+                    </w:rPr>
+                    <w:t xml:space="preserve"> Fully Implemented</w:t>
+                  </w:r>
+                  <w:r>
+                    <w:rPr>
+                      <w:i/>
+                      <w:color w:val="B7B7B7"/>
+                    </w:rPr>
+                    <w:t xml:space="preserve"> as</w:t>
+                  </w:r>
+                  <w:r>
+                    <w:rPr>
+                      <w:i/>
+                      <w:color w:val="B7B7B7"/>
+                    </w:rPr>
+                    <w:t xml:space="preserve"> Prefabs</w:t>
+                  </w:r>
+                </w:p>
+              </w:tc>
+            </w:tr>
+          </w:tbl>
+          <w:p>
+            <w:pPr>
+              <w:widowControl w:val="0"/>
+              <w:spacing w:line="240" w:lineRule="auto"/>
+              <w:rPr>
+                <w:i/>
+                <w:color w:val="B7B7B7"/>
+                <w:sz w:val="12"/>
+                <w:szCs w:val="12"/>
+              </w:rPr>
+            </w:pPr>
+          </w:p>
+        </w:tc>
+        <w:tc>
+          <w:tcPr>
+            <w:tcW w:w="1455" w:type="dxa"/>
+            <w:shd w:val="clear" w:color="auto" w:fill="auto"/>
+            <w:tcMar>
+              <w:top w:w="100" w:type="dxa"/>
+              <w:left w:w="100" w:type="dxa"/>
+              <w:bottom w:w="100" w:type="dxa"/>
+              <w:right w:w="100" w:type="dxa"/>
+            </w:tcMar>
+            <w:vAlign w:val="center"/>
+          </w:tcPr>
+          <w:p>
+            <w:pPr>
+              <w:widowControl w:val="0"/>
+              <w:spacing w:line="240" w:lineRule="auto"/>
+              <w:rPr>
+                <w:i/>
+                <w:color w:val="B7B7B7"/>
+                <w:sz w:val="12"/>
+                <w:szCs w:val="12"/>
+              </w:rPr>
+            </w:pPr>
+          </w:p>
+          <w:tbl>
+            <w:tblPr>
+              <w:tblStyle w:val="afc"/>
+              <w:tblW w:w="1255" w:type="dxa"/>
+              <w:tblBorders>
+                <w:top w:val="single" w:sz="8" w:space="0" w:color="B7B7B7"/>
+                <w:left w:val="single" w:sz="8" w:space="0" w:color="B7B7B7"/>
+                <w:bottom w:val="single" w:sz="8" w:space="0" w:color="B7B7B7"/>
+                <w:right w:val="single" w:sz="8" w:space="0" w:color="B7B7B7"/>
+                <w:insideH w:val="single" w:sz="8" w:space="0" w:color="B7B7B7"/>
+                <w:insideV w:val="single" w:sz="8" w:space="0" w:color="B7B7B7"/>
+              </w:tblBorders>
+              <w:tblLayout w:type="fixed"/>
+              <w:tblLook w:val="0600" w:firstRow="0" w:lastRow="0" w:firstColumn="0" w:lastColumn="0" w:noHBand="1" w:noVBand="1"/>
+            </w:tblPr>
+            <w:tblGrid>
+              <w:gridCol w:w="1255"/>
+            </w:tblGrid>
+            <w:tr>
+              <w:tc>
+                <w:tcPr>
+                  <w:tcW w:w="1255" w:type="dxa"/>
+                  <w:shd w:val="clear" w:color="auto" w:fill="auto"/>
+                  <w:tcMar>
+                    <w:top w:w="100" w:type="dxa"/>
+                    <w:left w:w="100" w:type="dxa"/>
+                    <w:bottom w:w="100" w:type="dxa"/>
+                    <w:right w:w="100" w:type="dxa"/>
+                  </w:tcMar>
+                </w:tcPr>
+                <w:p>
+                  <w:pPr>
+                    <w:widowControl w:val="0"/>
+                    <w:spacing w:line="240" w:lineRule="auto"/>
+                    <w:rPr>
+                      <w:i/>
+                    </w:rPr>
+                  </w:pPr>
+                  <w:r>
+                    <w:rPr>
+                      <w:i/>
+                      <w:color w:val="B7B7B7"/>
+                    </w:rPr>
+                    <w:t>02/</w:t>
+                  </w:r>
+                  <w:r>
+                    <w:rPr>
+                      <w:i/>
+                      <w:color w:val="B7B7B7"/>
+                    </w:rPr>
+                    <w:t>2</w:t>
+                  </w:r>
+                  <w:r>
+                    <w:rPr>
+                      <w:i/>
+                      <w:color w:val="B7B7B7"/>
+                    </w:rPr>
+                    <w:t>0</w:t>
+                  </w:r>
+                </w:p>
+              </w:tc>
+            </w:tr>
+          </w:tbl>
+          <w:p>
+            <w:pPr>
+              <w:widowControl w:val="0"/>
+              <w:spacing w:line="240" w:lineRule="auto"/>
+              <w:rPr>
+                <w:i/>
+                <w:color w:val="B7B7B7"/>
+                <w:sz w:val="12"/>
+                <w:szCs w:val="12"/>
+              </w:rPr>
+            </w:pPr>
+          </w:p>
+        </w:tc>
+      </w:tr>
+      <w:tr>
+        <w:trPr>
+          <w:gridBefore w:val="1"/>
+          <w:wBefore w:w="10" w:type="dxa"/>
+        </w:trPr>
+        <w:tc>
+          <w:tcPr>
+            <w:tcW w:w="1410" w:type="dxa"/>
+            <w:shd w:val="clear" w:color="auto" w:fill="F3F3F3"/>
+            <w:tcMar>
+              <w:top w:w="144" w:type="dxa"/>
+              <w:left w:w="144" w:type="dxa"/>
+              <w:bottom w:w="144" w:type="dxa"/>
+              <w:right w:w="144" w:type="dxa"/>
+            </w:tcMar>
+            <w:vAlign w:val="center"/>
+          </w:tcPr>
+          <w:p>
+            <w:pPr>
+              <w:widowControl w:val="0"/>
+              <w:pBdr>
+                <w:top w:val="nil"/>
+                <w:left w:val="nil"/>
+                <w:bottom w:val="nil"/>
+                <w:right w:val="nil"/>
+                <w:between w:val="nil"/>
+              </w:pBdr>
+              <w:spacing w:line="240" w:lineRule="auto"/>
+              <w:jc w:val="right"/>
+              <w:rPr>
+                <w:b/>
+              </w:rPr>
+            </w:pPr>
+            <w:r>
+              <w:rPr>
+                <w:b/>
+              </w:rPr>
+              <w:lastRenderedPageBreak/>
+              <w:t>#</w:t>
+            </w:r>
+            <w:r>
+              <w:rPr>
+                <w:b/>
+              </w:rPr>
+              <w:t>5</w:t>
             </w:r>
           </w:p>
         </w:tc>
@@ -3778,7 +5007,271 @@
                       <w:i/>
                       <w:color w:val="B7B7B7"/>
                     </w:rPr>
-                    <w:t>Functional feature(s) by milestone #2</w:t>
+                    <w:t xml:space="preserve">ERA OF VISUAL EFFECTS! </w:t>
+                  </w:r>
+                  <w:r>
+                    <w:rPr>
+                      <w:i/>
+                      <w:color w:val="B7B7B7"/>
+                    </w:rPr>
+                    <w:br/>
+                  </w:r>
+                  <w:r>
+                    <w:rPr>
+                      <w:i/>
+                      <w:color w:val="B7B7B7"/>
+                    </w:rPr>
+                    <w:br/>
+                    <w:t>For each aspect of the game, begin experimenting with Assets and applying them to the game's prefabs.</w:t>
+                  </w:r>
+                  <w:r>
+                    <w:rPr>
+                      <w:i/>
+                      <w:color w:val="B7B7B7"/>
+                    </w:rPr>
+                    <w:t xml:space="preserve"> Bug Fixing where is necessary</w:t>
+                  </w:r>
+                  <w:r>
+                    <w:rPr>
+                      <w:i/>
+                      <w:color w:val="B7B7B7"/>
+                    </w:rPr>
+                    <w:br/>
+                  </w:r>
+                </w:p>
+                <w:p>
+                  <w:pPr>
+                    <w:widowControl w:val="0"/>
+                    <w:numPr>
+                      <w:ilvl w:val="0"/>
+                      <w:numId w:val="1"/>
+                    </w:numPr>
+                    <w:spacing w:line="240" w:lineRule="auto"/>
+                    <w:ind w:left="340" w:hanging="270"/>
+                    <w:rPr>
+                      <w:i/>
+                      <w:color w:val="B7B7B7"/>
+                    </w:rPr>
+                  </w:pPr>
+                  <w:r>
+                    <w:rPr>
+                      <w:i/>
+                      <w:color w:val="B7B7B7"/>
+                    </w:rPr>
+                    <w:t xml:space="preserve">Map: </w:t>
+                  </w:r>
+                  <w:r>
+                    <w:rPr>
+                      <w:i/>
+                      <w:color w:val="B7B7B7"/>
+                    </w:rPr>
+                    <w:t>Create Prefabs for Trees, Buildings, Bridges, etc</w:t>
+                  </w:r>
+                  <w:r>
+                    <w:rPr>
+                      <w:i/>
+                      <w:color w:val="B7B7B7"/>
+                    </w:rPr>
+                    <w:t>.</w:t>
+                  </w:r>
+                  <w:r>
+                    <w:rPr>
+                      <w:i/>
+                      <w:color w:val="B7B7B7"/>
+                    </w:rPr>
+                    <w:t>, or find Assets for them. Begin placing them around the map.</w:t>
+                  </w:r>
+                </w:p>
+                <w:p>
+                  <w:pPr>
+                    <w:widowControl w:val="0"/>
+                    <w:numPr>
+                      <w:ilvl w:val="0"/>
+                      <w:numId w:val="1"/>
+                    </w:numPr>
+                    <w:spacing w:line="240" w:lineRule="auto"/>
+                    <w:ind w:left="340" w:hanging="270"/>
+                    <w:rPr>
+                      <w:i/>
+                      <w:color w:val="B7B7B7"/>
+                    </w:rPr>
+                  </w:pPr>
+                  <w:r>
+                    <w:rPr>
+                      <w:i/>
+                      <w:color w:val="B7B7B7"/>
+                    </w:rPr>
+                    <w:t xml:space="preserve">Scenes: </w:t>
+                  </w:r>
+                  <w:r>
+                    <w:rPr>
+                      <w:i/>
+                      <w:color w:val="B7B7B7"/>
+                    </w:rPr>
+                    <w:t>Create the "Pause/Settings/Quit" Scene</w:t>
+                  </w:r>
+                  <w:r>
+                    <w:rPr>
+                      <w:i/>
+                      <w:color w:val="B7B7B7"/>
+                    </w:rPr>
+                    <w:t xml:space="preserve">, </w:t>
+                  </w:r>
+                  <w:proofErr w:type="gramStart"/>
+                  <w:r>
+                    <w:rPr>
+                      <w:i/>
+                      <w:color w:val="B7B7B7"/>
+                    </w:rPr>
+                    <w:t>Ensure</w:t>
+                  </w:r>
+                  <w:proofErr w:type="gramEnd"/>
+                  <w:r>
+                    <w:rPr>
+                      <w:i/>
+                      <w:color w:val="B7B7B7"/>
+                    </w:rPr>
+                    <w:t xml:space="preserve"> good UI Practices on each Scene put In place. </w:t>
+                  </w:r>
+                </w:p>
+                <w:p>
+                  <w:pPr>
+                    <w:widowControl w:val="0"/>
+                    <w:numPr>
+                      <w:ilvl w:val="0"/>
+                      <w:numId w:val="1"/>
+                    </w:numPr>
+                    <w:spacing w:line="240" w:lineRule="auto"/>
+                    <w:ind w:left="340" w:hanging="270"/>
+                    <w:rPr>
+                      <w:i/>
+                      <w:color w:val="B7B7B7"/>
+                    </w:rPr>
+                  </w:pPr>
+                  <w:r>
+                    <w:rPr>
+                      <w:i/>
+                      <w:color w:val="B7B7B7"/>
+                    </w:rPr>
+                    <w:t xml:space="preserve">Player Weapon Interaction: </w:t>
+                  </w:r>
+                  <w:r>
+                    <w:rPr>
+                      <w:i/>
+                      <w:color w:val="B7B7B7"/>
+                    </w:rPr>
+                    <w:t>Find Assets for the Player, And each weapon.</w:t>
+                  </w:r>
+                </w:p>
+                <w:p>
+                  <w:pPr>
+                    <w:widowControl w:val="0"/>
+                    <w:numPr>
+                      <w:ilvl w:val="0"/>
+                      <w:numId w:val="1"/>
+                    </w:numPr>
+                    <w:spacing w:line="240" w:lineRule="auto"/>
+                    <w:ind w:left="340" w:hanging="270"/>
+                    <w:rPr>
+                      <w:i/>
+                      <w:color w:val="B7B7B7"/>
+                    </w:rPr>
+                  </w:pPr>
+                  <w:r>
+                    <w:rPr>
+                      <w:i/>
+                      <w:color w:val="B7B7B7"/>
+                    </w:rPr>
+                    <w:t>Zombie Design</w:t>
+                  </w:r>
+                  <w:r>
+                    <w:rPr>
+                      <w:i/>
+                      <w:color w:val="B7B7B7"/>
+                    </w:rPr>
+                    <w:t xml:space="preserve">: </w:t>
+                  </w:r>
+                  <w:r>
+                    <w:rPr>
+                      <w:i/>
+                      <w:color w:val="B7B7B7"/>
+                    </w:rPr>
+                    <w:t xml:space="preserve">Create the Zombie Enemy or </w:t>
+                  </w:r>
+                  <w:proofErr w:type="gramStart"/>
+                  <w:r>
+                    <w:rPr>
+                      <w:i/>
+                      <w:color w:val="B7B7B7"/>
+                    </w:rPr>
+                    <w:t>find</w:t>
+                  </w:r>
+                  <w:proofErr w:type="gramEnd"/>
+                  <w:r>
+                    <w:rPr>
+                      <w:i/>
+                      <w:color w:val="B7B7B7"/>
+                    </w:rPr>
+                    <w:t xml:space="preserve"> </w:t>
+                  </w:r>
+                  <w:r>
+                    <w:rPr>
+                      <w:i/>
+                      <w:color w:val="B7B7B7"/>
+                    </w:rPr>
+                    <w:t>Assets</w:t>
+                  </w:r>
+                  <w:r>
+                    <w:rPr>
+                      <w:i/>
+                      <w:color w:val="B7B7B7"/>
+                    </w:rPr>
+                    <w:t>.</w:t>
+                  </w:r>
+                </w:p>
+                <w:p>
+                  <w:pPr>
+                    <w:widowControl w:val="0"/>
+                    <w:numPr>
+                      <w:ilvl w:val="0"/>
+                      <w:numId w:val="1"/>
+                    </w:numPr>
+                    <w:spacing w:line="240" w:lineRule="auto"/>
+                    <w:ind w:left="340" w:hanging="270"/>
+                    <w:rPr>
+                      <w:i/>
+                      <w:color w:val="B7B7B7"/>
+                    </w:rPr>
+                  </w:pPr>
+                  <w:r>
+                    <w:rPr>
+                      <w:i/>
+                      <w:color w:val="B7B7B7"/>
+                    </w:rPr>
+                    <w:t xml:space="preserve">Boss Design: </w:t>
+                  </w:r>
+                  <w:r>
+                    <w:rPr>
+                      <w:i/>
+                      <w:color w:val="B7B7B7"/>
+                    </w:rPr>
+                    <w:t xml:space="preserve">Create the 2 Boss </w:t>
+                  </w:r>
+                  <w:proofErr w:type="gramStart"/>
+                  <w:r>
+                    <w:rPr>
+                      <w:i/>
+                      <w:color w:val="B7B7B7"/>
+                    </w:rPr>
+                    <w:t>Designs, or</w:t>
+                  </w:r>
+                  <w:proofErr w:type="gramEnd"/>
+                  <w:r>
+                    <w:rPr>
+                      <w:i/>
+                      <w:color w:val="B7B7B7"/>
+                    </w:rPr>
+                    <w:t xml:space="preserve"> find Assets.</w:t>
                   </w:r>
                 </w:p>
               </w:tc>
@@ -3864,7 +5357,14 @@
                       <w:i/>
                       <w:color w:val="B7B7B7"/>
                     </w:rPr>
-                    <w:t>mm/dd</w:t>
+                    <w:t>0</w:t>
+                  </w:r>
+                  <w:r>
+                    <w:rPr>
+                      <w:i/>
+                      <w:color w:val="B7B7B7"/>
+                    </w:rPr>
+                    <w:t>2/27</w:t>
                   </w:r>
                 </w:p>
               </w:tc>
@@ -3885,6 +5385,10 @@
         </w:tc>
       </w:tr>
       <w:tr>
+        <w:trPr>
+          <w:gridBefore w:val="1"/>
+          <w:wBefore w:w="10" w:type="dxa"/>
+        </w:trPr>
         <w:tc>
           <w:tcPr>
             <w:tcW w:w="1410" w:type="dxa"/>
@@ -3917,7 +5421,13 @@
               <w:rPr>
                 <w:b/>
               </w:rPr>
-              <w:t>#3</w:t>
+              <w:t>#</w:t>
+            </w:r>
+            <w:r>
+              <w:rPr>
+                <w:b/>
+              </w:rPr>
+              <w:t>6</w:t>
             </w:r>
           </w:p>
         </w:tc>
@@ -3933,18 +5443,6 @@
             </w:tcMar>
             <w:vAlign w:val="center"/>
           </w:tcPr>
-          <w:p>
-            <w:pPr>
-              <w:widowControl w:val="0"/>
-              <w:spacing w:line="240" w:lineRule="auto"/>
-              <w:rPr>
-                <w:i/>
-                <w:color w:val="B7B7B7"/>
-                <w:sz w:val="12"/>
-                <w:szCs w:val="12"/>
-              </w:rPr>
-            </w:pPr>
-          </w:p>
           <w:tbl>
             <w:tblPr>
               <w:tblStyle w:val="aff"/>
@@ -3994,7 +5492,160 @@
                       <w:i/>
                       <w:color w:val="B7B7B7"/>
                     </w:rPr>
-                    <w:t>Functional feature(s) by milestone #3</w:t>
+                    <w:t xml:space="preserve">Map: </w:t>
+                  </w:r>
+                  <w:r>
+                    <w:rPr>
+                      <w:i/>
+                      <w:color w:val="B7B7B7"/>
+                    </w:rPr>
+                    <w:t xml:space="preserve">Add In </w:t>
+                  </w:r>
+                  <w:proofErr w:type="gramStart"/>
+                  <w:r>
+                    <w:rPr>
+                      <w:i/>
+                      <w:color w:val="B7B7B7"/>
+                    </w:rPr>
+                    <w:t>Prefabs, and</w:t>
+                  </w:r>
+                  <w:proofErr w:type="gramEnd"/>
+                  <w:r>
+                    <w:rPr>
+                      <w:i/>
+                      <w:color w:val="B7B7B7"/>
+                    </w:rPr>
+                    <w:t xml:space="preserve"> start decorating the map. Add In Sound effects based on where the player Is moving. Look Into water flowing effects.</w:t>
+                  </w:r>
+                </w:p>
+                <w:p>
+                  <w:pPr>
+                    <w:widowControl w:val="0"/>
+                    <w:numPr>
+                      <w:ilvl w:val="0"/>
+                      <w:numId w:val="1"/>
+                    </w:numPr>
+                    <w:spacing w:line="240" w:lineRule="auto"/>
+                    <w:ind w:left="340" w:hanging="270"/>
+                    <w:rPr>
+                      <w:i/>
+                      <w:color w:val="B7B7B7"/>
+                    </w:rPr>
+                  </w:pPr>
+                  <w:r>
+                    <w:rPr>
+                      <w:i/>
+                      <w:color w:val="B7B7B7"/>
+                    </w:rPr>
+                    <w:t xml:space="preserve">Scenes: </w:t>
+                  </w:r>
+                  <w:r>
+                    <w:rPr>
+                      <w:i/>
+                      <w:color w:val="B7B7B7"/>
+                    </w:rPr>
+                    <w:t>Create an Interactive Settings Page, where the player can re-route button Inputs, change the volume, and so on.</w:t>
+                  </w:r>
+                </w:p>
+                <w:p>
+                  <w:pPr>
+                    <w:widowControl w:val="0"/>
+                    <w:numPr>
+                      <w:ilvl w:val="0"/>
+                      <w:numId w:val="1"/>
+                    </w:numPr>
+                    <w:spacing w:line="240" w:lineRule="auto"/>
+                    <w:ind w:left="340" w:hanging="270"/>
+                    <w:rPr>
+                      <w:i/>
+                      <w:color w:val="B7B7B7"/>
+                    </w:rPr>
+                  </w:pPr>
+                  <w:r>
+                    <w:rPr>
+                      <w:i/>
+                      <w:color w:val="B7B7B7"/>
+                    </w:rPr>
+                    <w:t xml:space="preserve">Player Weapon Interaction: </w:t>
+                  </w:r>
+                  <w:r>
+                    <w:rPr>
+                      <w:i/>
+                      <w:color w:val="B7B7B7"/>
+                    </w:rPr>
+                    <w:t>Particle Effects and unique sounds for all 3 weapons.</w:t>
+                  </w:r>
+                </w:p>
+                <w:p>
+                  <w:pPr>
+                    <w:widowControl w:val="0"/>
+                    <w:numPr>
+                      <w:ilvl w:val="0"/>
+                      <w:numId w:val="1"/>
+                    </w:numPr>
+                    <w:spacing w:line="240" w:lineRule="auto"/>
+                    <w:ind w:left="340" w:hanging="270"/>
+                    <w:rPr>
+                      <w:i/>
+                      <w:color w:val="B7B7B7"/>
+                    </w:rPr>
+                  </w:pPr>
+                  <w:r>
+                    <w:rPr>
+                      <w:i/>
+                      <w:color w:val="B7B7B7"/>
+                    </w:rPr>
+                    <w:t>Zombie Design</w:t>
+                  </w:r>
+                  <w:r>
+                    <w:rPr>
+                      <w:i/>
+                      <w:color w:val="B7B7B7"/>
+                    </w:rPr>
+                    <w:t>:</w:t>
+                  </w:r>
+                  <w:r>
+                    <w:rPr>
+                      <w:i/>
+                      <w:color w:val="B7B7B7"/>
+                    </w:rPr>
+                    <w:t xml:space="preserve"> Create sound for when the zombies spawn In, when they are hit, noises as they approach. </w:t>
+                  </w:r>
+                  <w:r>
+                    <w:rPr>
+                      <w:i/>
+                      <w:color w:val="B7B7B7"/>
+                    </w:rPr>
+                    <w:t xml:space="preserve"> </w:t>
+                  </w:r>
+                </w:p>
+                <w:p>
+                  <w:pPr>
+                    <w:widowControl w:val="0"/>
+                    <w:numPr>
+                      <w:ilvl w:val="0"/>
+                      <w:numId w:val="1"/>
+                    </w:numPr>
+                    <w:spacing w:line="240" w:lineRule="auto"/>
+                    <w:ind w:left="340" w:hanging="270"/>
+                    <w:rPr>
+                      <w:i/>
+                      <w:color w:val="B7B7B7"/>
+                    </w:rPr>
+                  </w:pPr>
+                  <w:r>
+                    <w:rPr>
+                      <w:i/>
+                      <w:color w:val="B7B7B7"/>
+                    </w:rPr>
+                    <w:t xml:space="preserve">Boss Design: </w:t>
+                  </w:r>
+                  <w:r>
+                    <w:rPr>
+                      <w:i/>
+                      <w:color w:val="B7B7B7"/>
+                    </w:rPr>
+                    <w:t>Create Particle effects for when the zombie spawns in, sound unique sounds from the boss, and death noise when defeated.</w:t>
                   </w:r>
                 </w:p>
               </w:tc>
@@ -4080,7 +5731,14 @@
                       <w:i/>
                       <w:color w:val="B7B7B7"/>
                     </w:rPr>
-                    <w:t>mm/dd</w:t>
+                    <w:t>03/0</w:t>
+                  </w:r>
+                  <w:r>
+                    <w:rPr>
+                      <w:i/>
+                      <w:color w:val="B7B7B7"/>
+                    </w:rPr>
+                    <w:t>4</w:t>
                   </w:r>
                 </w:p>
               </w:tc>
@@ -4101,6 +5759,10 @@
         </w:tc>
       </w:tr>
       <w:tr>
+        <w:trPr>
+          <w:gridBefore w:val="1"/>
+          <w:wBefore w:w="10" w:type="dxa"/>
+        </w:trPr>
         <w:tc>
           <w:tcPr>
             <w:tcW w:w="1410" w:type="dxa"/>
@@ -4126,7 +5788,13 @@
               <w:rPr>
                 <w:b/>
               </w:rPr>
-              <w:t>#4</w:t>
+              <w:t>#</w:t>
+            </w:r>
+            <w:r>
+              <w:rPr>
+                <w:b/>
+              </w:rPr>
+              <w:t>7</w:t>
             </w:r>
           </w:p>
         </w:tc>
@@ -4203,7 +5871,144 @@
                       <w:i/>
                       <w:color w:val="B7B7B7"/>
                     </w:rPr>
-                    <w:t>Functional feature(s) by milestone #4</w:t>
+                    <w:t xml:space="preserve">Map: </w:t>
+                  </w:r>
+                  <w:r>
+                    <w:rPr>
+                      <w:i/>
+                      <w:color w:val="B7B7B7"/>
+                    </w:rPr>
+                    <w:t xml:space="preserve">Start wrapping up the map's design, adding in any last details necessary. </w:t>
+                  </w:r>
+                </w:p>
+                <w:p>
+                  <w:pPr>
+                    <w:widowControl w:val="0"/>
+                    <w:numPr>
+                      <w:ilvl w:val="0"/>
+                      <w:numId w:val="1"/>
+                    </w:numPr>
+                    <w:spacing w:line="240" w:lineRule="auto"/>
+                    <w:ind w:left="340" w:hanging="270"/>
+                    <w:rPr>
+                      <w:i/>
+                      <w:color w:val="B7B7B7"/>
+                    </w:rPr>
+                  </w:pPr>
+                  <w:r>
+                    <w:rPr>
+                      <w:i/>
+                      <w:color w:val="B7B7B7"/>
+                    </w:rPr>
+                    <w:t xml:space="preserve">Scenes: </w:t>
+                  </w:r>
+                  <w:r>
+                    <w:rPr>
+                      <w:i/>
+                      <w:color w:val="B7B7B7"/>
+                    </w:rPr>
+                    <w:t>Victory Scene and Death/Loss Screen</w:t>
+                  </w:r>
+                </w:p>
+                <w:p>
+                  <w:pPr>
+                    <w:widowControl w:val="0"/>
+                    <w:numPr>
+                      <w:ilvl w:val="0"/>
+                      <w:numId w:val="1"/>
+                    </w:numPr>
+                    <w:spacing w:line="240" w:lineRule="auto"/>
+                    <w:ind w:left="340" w:hanging="270"/>
+                    <w:rPr>
+                      <w:i/>
+                      <w:color w:val="B7B7B7"/>
+                    </w:rPr>
+                  </w:pPr>
+                  <w:r>
+                    <w:rPr>
+                      <w:i/>
+                      <w:color w:val="B7B7B7"/>
+                    </w:rPr>
+                    <w:t xml:space="preserve">Player Weapon Interaction: </w:t>
+                  </w:r>
+                  <w:r>
+                    <w:rPr>
+                      <w:i/>
+                      <w:color w:val="B7B7B7"/>
+                    </w:rPr>
+                    <w:t>Animation for the player, Including taking damage, dying, movement, and so on.</w:t>
+                  </w:r>
+                </w:p>
+                <w:p>
+                  <w:pPr>
+                    <w:widowControl w:val="0"/>
+                    <w:numPr>
+                      <w:ilvl w:val="0"/>
+                      <w:numId w:val="1"/>
+                    </w:numPr>
+                    <w:spacing w:line="240" w:lineRule="auto"/>
+                    <w:ind w:left="340" w:hanging="270"/>
+                    <w:rPr>
+                      <w:i/>
+                      <w:color w:val="B7B7B7"/>
+                    </w:rPr>
+                  </w:pPr>
+                  <w:r>
+                    <w:rPr>
+                      <w:i/>
+                      <w:color w:val="B7B7B7"/>
+                    </w:rPr>
+                    <w:t>Zombie Design</w:t>
+                  </w:r>
+                  <w:r>
+                    <w:rPr>
+                      <w:i/>
+                      <w:color w:val="B7B7B7"/>
+                    </w:rPr>
+                    <w:t>:</w:t>
+                  </w:r>
+                  <w:r>
+                    <w:rPr>
+                      <w:i/>
+                      <w:color w:val="B7B7B7"/>
+                    </w:rPr>
+                    <w:t xml:space="preserve"> For Dead zombies, have their bodies fall on the ground and stay around for a variable amount of time.</w:t>
+                  </w:r>
+                  <w:r>
+                    <w:rPr>
+                      <w:i/>
+                      <w:color w:val="B7B7B7"/>
+                    </w:rPr>
+                    <w:t xml:space="preserve"> </w:t>
+                  </w:r>
+                </w:p>
+                <w:p>
+                  <w:pPr>
+                    <w:widowControl w:val="0"/>
+                    <w:numPr>
+                      <w:ilvl w:val="0"/>
+                      <w:numId w:val="1"/>
+                    </w:numPr>
+                    <w:spacing w:line="240" w:lineRule="auto"/>
+                    <w:ind w:left="340" w:hanging="270"/>
+                    <w:rPr>
+                      <w:i/>
+                      <w:color w:val="B7B7B7"/>
+                    </w:rPr>
+                  </w:pPr>
+                  <w:r>
+                    <w:rPr>
+                      <w:i/>
+                      <w:color w:val="B7B7B7"/>
+                    </w:rPr>
+                    <w:t>Boss Design:</w:t>
+                  </w:r>
+                  <w:r>
+                    <w:rPr>
+                      <w:i/>
+                      <w:color w:val="B7B7B7"/>
+                    </w:rPr>
+                    <w:t xml:space="preserve"> On death, spawn a chest that gives loot/gold to the player</w:t>
                   </w:r>
                 </w:p>
               </w:tc>
@@ -4289,7 +6094,14 @@
                       <w:i/>
                       <w:color w:val="B7B7B7"/>
                     </w:rPr>
-                    <w:t>mm/dd</w:t>
+                    <w:t>03/</w:t>
+                  </w:r>
+                  <w:r>
+                    <w:rPr>
+                      <w:i/>
+                      <w:color w:val="B7B7B7"/>
+                    </w:rPr>
+                    <w:t>06</w:t>
                   </w:r>
                 </w:p>
               </w:tc>
@@ -4310,6 +6122,10 @@
         </w:tc>
       </w:tr>
       <w:tr>
+        <w:trPr>
+          <w:gridBefore w:val="1"/>
+          <w:wBefore w:w="10" w:type="dxa"/>
+        </w:trPr>
         <w:tc>
           <w:tcPr>
             <w:tcW w:w="1410" w:type="dxa"/>
@@ -4335,7 +6151,13 @@
               <w:rPr>
                 <w:b/>
               </w:rPr>
-              <w:t>#5</w:t>
+              <w:t>#</w:t>
+            </w:r>
+            <w:r>
+              <w:rPr>
+                <w:b/>
+              </w:rPr>
+              <w:t>8</w:t>
             </w:r>
           </w:p>
         </w:tc>
@@ -4412,7 +6234,39 @@
                       <w:i/>
                       <w:color w:val="B7B7B7"/>
                     </w:rPr>
-                    <w:t>Functional feature(s) by milestone #5</w:t>
+                    <w:t xml:space="preserve">Tie every aspect of the game together. Should have a finished product </w:t>
+                  </w:r>
+                  <w:proofErr w:type="gramStart"/>
+                  <w:r>
+                    <w:rPr>
+                      <w:i/>
+                      <w:color w:val="B7B7B7"/>
+                    </w:rPr>
+                    <w:t>at this point in time</w:t>
+                  </w:r>
+                  <w:proofErr w:type="gramEnd"/>
+                  <w:r>
+                    <w:rPr>
+                      <w:i/>
+                      <w:color w:val="B7B7B7"/>
+                    </w:rPr>
+                    <w:t xml:space="preserve">. Look into any extra features that may be easy to </w:t>
+                  </w:r>
+                  <w:proofErr w:type="gramStart"/>
+                  <w:r>
+                    <w:rPr>
+                      <w:i/>
+                      <w:color w:val="B7B7B7"/>
+                    </w:rPr>
+                    <w:t>add, or</w:t>
+                  </w:r>
+                  <w:proofErr w:type="gramEnd"/>
+                  <w:r>
+                    <w:rPr>
+                      <w:i/>
+                      <w:color w:val="B7B7B7"/>
+                    </w:rPr>
+                    <w:t xml:space="preserve"> look into any bugs that need to be fixed.</w:t>
                   </w:r>
                 </w:p>
               </w:tc>
@@ -4498,7 +6352,28 @@
                       <w:i/>
                       <w:color w:val="B7B7B7"/>
                     </w:rPr>
-                    <w:t>mm/dd</w:t>
+                    <w:t>03</w:t>
+                  </w:r>
+                  <w:r>
+                    <w:rPr>
+                      <w:i/>
+                      <w:color w:val="B7B7B7"/>
+                    </w:rPr>
+                    <w:t>/</w:t>
+                  </w:r>
+                  <w:r>
+                    <w:rPr>
+                      <w:i/>
+                      <w:color w:val="B7B7B7"/>
+                    </w:rPr>
+                    <w:t>1</w:t>
+                  </w:r>
+                  <w:r>
+                    <w:rPr>
+                      <w:i/>
+                      <w:color w:val="B7B7B7"/>
+                    </w:rPr>
+                    <w:t>3</w:t>
                   </w:r>
                 </w:p>
               </w:tc>
@@ -4519,6 +6394,10 @@
         </w:tc>
       </w:tr>
       <w:tr>
+        <w:trPr>
+          <w:gridBefore w:val="1"/>
+          <w:wBefore w:w="10" w:type="dxa"/>
+        </w:trPr>
         <w:tc>
           <w:tcPr>
             <w:tcW w:w="1410" w:type="dxa"/>
@@ -4621,7 +6500,14 @@
                       <w:i/>
                       <w:color w:val="B7B7B7"/>
                     </w:rPr>
-                    <w:t>Feature on backlog - not a part of the minimum viable product</w:t>
+                    <w:t>Endless Mode</w:t>
+                  </w:r>
+                  <w:r>
+                    <w:rPr>
+                      <w:i/>
+                      <w:color w:val="B7B7B7"/>
+                    </w:rPr>
+                    <w:t xml:space="preserve"> - not a part of the minimum viable product</w:t>
                   </w:r>
                 </w:p>
                 <w:p>
@@ -4643,7 +6529,14 @@
                       <w:i/>
                       <w:color w:val="B7B7B7"/>
                     </w:rPr>
-                    <w:t>Feature on backlog - not a part of the minimum viable product</w:t>
+                    <w:t>Extra Weapons/Shop Items</w:t>
+                  </w:r>
+                  <w:r>
+                    <w:rPr>
+                      <w:i/>
+                      <w:color w:val="B7B7B7"/>
+                    </w:rPr>
+                    <w:t xml:space="preserve"> - not a part of the minimum viable product</w:t>
                   </w:r>
                 </w:p>
                 <w:p>
@@ -4665,7 +6558,36 @@
                       <w:i/>
                       <w:color w:val="B7B7B7"/>
                     </w:rPr>
-                    <w:t>Feature on backlog - not a part of the minimum viable product</w:t>
+                    <w:t>Story Features</w:t>
+                  </w:r>
+                  <w:r>
+                    <w:rPr>
+                      <w:i/>
+                      <w:color w:val="B7B7B7"/>
+                    </w:rPr>
+                    <w:t xml:space="preserve"> - not a part of the minimum viable product</w:t>
+                  </w:r>
+                </w:p>
+                <w:p>
+                  <w:pPr>
+                    <w:widowControl w:val="0"/>
+                    <w:numPr>
+                      <w:ilvl w:val="0"/>
+                      <w:numId w:val="1"/>
+                    </w:numPr>
+                    <w:spacing w:line="240" w:lineRule="auto"/>
+                    <w:ind w:left="340" w:hanging="270"/>
+                    <w:rPr>
+                      <w:i/>
+                      <w:color w:val="B7B7B7"/>
+                    </w:rPr>
+                  </w:pPr>
+                  <w:r>
+                    <w:rPr>
+                      <w:i/>
+                      <w:color w:val="B7B7B7"/>
+                    </w:rPr>
+                    <w:t>Fetch Tasks for Extra Gold - not a part of the minimum viable product</w:t>
                   </w:r>
                 </w:p>
               </w:tc>
@@ -4751,7 +6673,7 @@
                       <w:i/>
                       <w:color w:val="B7B7B7"/>
                     </w:rPr>
-                    <w:t>mm/dd</w:t>
+                    <w:t>If Time Permits</w:t>
                   </w:r>
                 </w:p>
               </w:tc>
@@ -4787,78 +6709,41 @@
     </w:p>
     <w:p>
       <w:r>
-        <w:rPr>
-          <w:noProof/>
-        </w:rPr>
-        <mc:AlternateContent>
-          <mc:Choice Requires="wps">
-            <w:drawing>
-              <wp:inline distT="114300" distB="114300" distL="114300" distR="114300" wp14:anchorId="432CA712" wp14:editId="747C739A">
-                <wp:extent cx="6400800" cy="3123663"/>
-                <wp:effectExtent l="0" t="0" r="12700" b="13335"/>
-                <wp:docPr id="1" name="Rectangle 1"/>
-                <wp:cNvGraphicFramePr/>
-                <a:graphic xmlns:a="http://schemas.openxmlformats.org/drawingml/2006/main">
-                  <a:graphicData uri="http://schemas.microsoft.com/office/word/2010/wordprocessingShape">
-                    <wps:wsp>
-                      <wps:cNvSpPr/>
-                      <wps:spPr>
-                        <a:xfrm>
-                          <a:off x="59000" y="88500"/>
-                          <a:ext cx="6736800" cy="3274800"/>
-                        </a:xfrm>
-                        <a:prstGeom prst="rect">
-                          <a:avLst/>
-                        </a:prstGeom>
-                        <a:solidFill>
-                          <a:srgbClr val="F3F3F3"/>
-                        </a:solidFill>
-                        <a:ln w="9525" cap="flat" cmpd="sng">
-                          <a:solidFill>
-                            <a:srgbClr val="D9D9D9"/>
-                          </a:solidFill>
-                          <a:prstDash val="solid"/>
-                          <a:round/>
-                          <a:headEnd type="none" w="sm" len="sm"/>
-                          <a:tailEnd type="none" w="sm" len="sm"/>
-                        </a:ln>
-                      </wps:spPr>
-                      <wps:txbx>
-                        <w:txbxContent>
-                          <w:p>
-                            <w:pPr>
-                              <w:spacing w:line="240" w:lineRule="auto"/>
-                              <w:textDirection w:val="btLr"/>
-                            </w:pPr>
-                          </w:p>
-                        </w:txbxContent>
-                      </wps:txbx>
-                      <wps:bodyPr spcFirstLastPara="1" wrap="square" lIns="91425" tIns="91425" rIns="91425" bIns="91425" anchor="ctr" anchorCtr="0"/>
-                    </wps:wsp>
-                  </a:graphicData>
-                </a:graphic>
-              </wp:inline>
-            </w:drawing>
-          </mc:Choice>
-          <mc:Fallback>
-            <w:pict>
-              <v:rect w14:anchorId="432CA712" id="Rectangle 1" o:spid="_x0000_s1026" style="width:7in;height:245.95pt;visibility:visible;mso-wrap-style:square;mso-left-percent:-10001;mso-top-percent:-10001;mso-position-horizontal:absolute;mso-position-horizontal-relative:char;mso-position-vertical:absolute;mso-position-vertical-relative:line;mso-left-percent:-10001;mso-top-percent:-10001;v-text-anchor:middle" o:gfxdata="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" fillcolor="#f3f3f3" strokecolor="#d9d9d9">
-                <v:stroke startarrowwidth="narrow" startarrowlength="short" endarrowwidth="narrow" endarrowlength="short" joinstyle="round"/>
-                <v:textbox inset="2.53958mm,2.53958mm,2.53958mm,2.53958mm">
-                  <w:txbxContent>
-                    <w:p>
-                      <w:pPr>
-                        <w:spacing w:line="240" w:lineRule="auto"/>
-                        <w:textDirection w:val="btLr"/>
-                      </w:pPr>
-                    </w:p>
-                  </w:txbxContent>
-                </v:textbox>
-                <w10:anchorlock/>
-              </v:rect>
-            </w:pict>
-          </mc:Fallback>
-        </mc:AlternateContent>
+        <w:drawing>
+          <wp:inline distT="0" distB="0" distL="0" distR="0" wp14:anchorId="62CC3D9D" wp14:editId="3CE3CC9B">
+            <wp:extent cx="6400800" cy="4618990"/>
+            <wp:effectExtent l="0" t="0" r="0" b="0"/>
+            <wp:docPr id="552516109" name="Picture 1" descr="A screenshot of a game&#10;&#10;Description automatically generated"/>
+            <wp:cNvGraphicFramePr>
+              <a:graphicFrameLocks xmlns:a="http://schemas.openxmlformats.org/drawingml/2006/main" noChangeAspect="1"/>
+            </wp:cNvGraphicFramePr>
+            <a:graphic xmlns:a="http://schemas.openxmlformats.org/drawingml/2006/main">
+              <a:graphicData uri="http://schemas.openxmlformats.org/drawingml/2006/picture">
+                <pic:pic xmlns:pic="http://schemas.openxmlformats.org/drawingml/2006/picture">
+                  <pic:nvPicPr>
+                    <pic:cNvPr id="552516109" name="Picture 1" descr="A screenshot of a game&#10;&#10;Description automatically generated"/>
+                    <pic:cNvPicPr/>
+                  </pic:nvPicPr>
+                  <pic:blipFill>
+                    <a:blip r:embed="rId5"/>
+                    <a:stretch>
+                      <a:fillRect/>
+                    </a:stretch>
+                  </pic:blipFill>
+                  <pic:spPr>
+                    <a:xfrm>
+                      <a:off x="0" y="0"/>
+                      <a:ext cx="6400800" cy="4618990"/>
+                    </a:xfrm>
+                    <a:prstGeom prst="rect">
+                      <a:avLst/>
+                    </a:prstGeom>
+                  </pic:spPr>
+                </pic:pic>
+              </a:graphicData>
+            </a:graphic>
+          </wp:inline>
+        </w:drawing>
       </w:r>
     </w:p>
     <w:sectPr>
@@ -5508,7 +7393,6 @@
   <w:style w:type="character" w:default="1" w:styleId="DefaultParagraphFont">
     <w:name w:val="Default Paragraph Font"/>
     <w:uiPriority w:val="1"/>
-    <w:semiHidden/>
     <w:unhideWhenUsed/>
   </w:style>
   <w:style w:type="table" w:default="1" w:styleId="TableNormal">
@@ -6088,6 +7972,29 @@
       </w:tblCellMar>
     </w:tblPr>
   </w:style>
+  <w:style w:type="character" w:styleId="Hyperlink">
+    <w:name w:val="Hyperlink"/>
+    <w:basedOn w:val="DefaultParagraphFont"/>
+    <w:uiPriority w:val="99"/>
+    <w:unhideWhenUsed/>
+    <w:rsid w:val="00B9128F"/>
+    <w:rPr>
+      <w:color w:val="0000FF" w:themeColor="hyperlink"/>
+      <w:u w:val="single"/>
+    </w:rPr>
+  </w:style>
+  <w:style w:type="character" w:styleId="UnresolvedMention">
+    <w:name w:val="Unresolved Mention"/>
+    <w:basedOn w:val="DefaultParagraphFont"/>
+    <w:uiPriority w:val="99"/>
+    <w:semiHidden/>
+    <w:unhideWhenUsed/>
+    <w:rsid w:val="00B9128F"/>
+    <w:rPr>
+      <w:color w:val="605E5C"/>
+      <w:shd w:val="clear" w:color="auto" w:fill="E1DFDD"/>
+    </w:rPr>
+  </w:style>
 </w:styles>
 </file>
 

</xml_diff>

<commit_message>
Final little changes to the Project Doc.
</commit_message>
<xml_diff>
--- a/Project Document.docx
+++ b/Project Document.docx
@@ -476,7 +476,7 @@
                       <w:i/>
                       <w:color w:val="B7B7B7"/>
                     </w:rPr>
-                    <w:t>Top Down, Slightly Angled</w:t>
+                    <w:t>Top Down</w:t>
                   </w:r>
                 </w:p>
               </w:tc>
@@ -623,21 +623,12 @@
                       <w:color w:val="B7B7B7"/>
                     </w:rPr>
                   </w:pPr>
-                  <w:proofErr w:type="spellStart"/>
-                  <w:r>
-                    <w:rPr>
-                      <w:i/>
-                      <w:color w:val="B7B7B7"/>
-                    </w:rPr>
-                    <w:t>wasd</w:t>
-                  </w:r>
-                  <w:proofErr w:type="spellEnd"/>
-                  <w:r>
-                    <w:rPr>
-                      <w:i/>
-                      <w:color w:val="B7B7B7"/>
-                    </w:rPr>
-                    <w:t>/</w:t>
+                  <w:r>
+                    <w:rPr>
+                      <w:i/>
+                      <w:color w:val="B7B7B7"/>
+                    </w:rPr>
+                    <w:t>wasd/</w:t>
                   </w:r>
                   <w:r>
                     <w:rPr>
@@ -734,14 +725,27 @@
                     </w:rPr>
                     <w:t xml:space="preserve"> </w:t>
                   </w:r>
-                  <w:proofErr w:type="spellStart"/>
                   <w:proofErr w:type="gramStart"/>
                   <w:r>
                     <w:rPr>
                       <w:i/>
                       <w:color w:val="B7B7B7"/>
                     </w:rPr>
-                    <w:t>up,left</w:t>
+                    <w:t>up</w:t>
+                  </w:r>
+                  <w:r>
+                    <w:rPr>
+                      <w:i/>
+                      <w:color w:val="B7B7B7"/>
+                    </w:rPr>
+                    <w:t xml:space="preserve"> </w:t>
+                  </w:r>
+                  <w:r>
+                    <w:rPr>
+                      <w:i/>
+                      <w:color w:val="B7B7B7"/>
+                    </w:rPr>
+                    <w:t>,left</w:t>
                   </w:r>
                   <w:proofErr w:type="gramEnd"/>
                   <w:r>
@@ -749,9 +753,36 @@
                       <w:i/>
                       <w:color w:val="B7B7B7"/>
                     </w:rPr>
-                    <w:t>,down,right</w:t>
-                  </w:r>
-                  <w:proofErr w:type="spellEnd"/>
+                    <w:t>,</w:t>
+                  </w:r>
+                  <w:r>
+                    <w:rPr>
+                      <w:i/>
+                      <w:color w:val="B7B7B7"/>
+                    </w:rPr>
+                    <w:t xml:space="preserve"> </w:t>
+                  </w:r>
+                  <w:r>
+                    <w:rPr>
+                      <w:i/>
+                      <w:color w:val="B7B7B7"/>
+                    </w:rPr>
+                    <w:t>down,</w:t>
+                  </w:r>
+                  <w:r>
+                    <w:rPr>
+                      <w:i/>
+                      <w:color w:val="B7B7B7"/>
+                    </w:rPr>
+                    <w:t xml:space="preserve"> </w:t>
+                  </w:r>
+                  <w:r>
+                    <w:rPr>
+                      <w:i/>
+                      <w:color w:val="B7B7B7"/>
+                    </w:rPr>
+                    <w:t>right</w:t>
+                  </w:r>
                   <w:r>
                     <w:rPr>
                       <w:i/>
@@ -965,7 +996,20 @@
                       <w:color w:val="B7B7B7"/>
                     </w:rPr>
                     <w:br/>
-                    <w:t>Bosses will</w:t>
+                  </w:r>
+                  <w:r>
+                    <w:rPr>
+                      <w:i/>
+                      <w:color w:val="B7B7B7"/>
+                    </w:rPr>
+                    <w:t>A boss</w:t>
+                  </w:r>
+                  <w:r>
+                    <w:rPr>
+                      <w:i/>
+                      <w:color w:val="B7B7B7"/>
+                    </w:rPr>
+                    <w:t xml:space="preserve"> will</w:t>
                   </w:r>
                 </w:p>
                 <w:p>
@@ -984,6 +1028,13 @@
                     </w:rPr>
                     <w:t>Shops</w:t>
                   </w:r>
+                  <w:r>
+                    <w:rPr>
+                      <w:i/>
+                      <w:color w:val="B7B7B7"/>
+                    </w:rPr>
+                    <w:t xml:space="preserve"> will</w:t>
+                  </w:r>
                 </w:p>
                 <w:p>
                   <w:pPr>
@@ -1000,6 +1051,13 @@
                       <w:color w:val="B7B7B7"/>
                     </w:rPr>
                     <w:t>Dropped Loot</w:t>
+                  </w:r>
+                  <w:r>
+                    <w:rPr>
+                      <w:i/>
+                      <w:color w:val="B7B7B7"/>
+                    </w:rPr>
+                    <w:t xml:space="preserve"> will</w:t>
                   </w:r>
                 </w:p>
               </w:tc>
@@ -1071,7 +1129,7 @@
           <w:tbl>
             <w:tblPr>
               <w:tblStyle w:val="a8"/>
-              <w:tblW w:w="3500" w:type="dxa"/>
+              <w:tblW w:w="3378" w:type="dxa"/>
               <w:tblBorders>
                 <w:top w:val="single" w:sz="8" w:space="0" w:color="B7B7B7"/>
                 <w:left w:val="single" w:sz="8" w:space="0" w:color="B7B7B7"/>
@@ -1084,7 +1142,7 @@
               <w:tblLook w:val="0600" w:firstRow="0" w:lastRow="0" w:firstColumn="0" w:lastColumn="0" w:noHBand="1" w:noVBand="1"/>
             </w:tblPr>
             <w:tblGrid>
-              <w:gridCol w:w="3500"/>
+              <w:gridCol w:w="3378"/>
             </w:tblGrid>
             <w:tr>
               <w:trPr>
@@ -1092,7 +1150,7 @@
               </w:trPr>
               <w:tc>
                 <w:tcPr>
-                  <w:tcW w:w="3500" w:type="dxa"/>
+                  <w:tcW w:w="3378" w:type="dxa"/>
                   <w:shd w:val="clear" w:color="auto" w:fill="auto"/>
                   <w:tcMar>
                     <w:top w:w="100" w:type="dxa"/>
@@ -1132,24 +1190,24 @@
                       <w:i/>
                       <w:color w:val="B7B7B7"/>
                     </w:rPr>
-                    <w:t>Specific Boss zone</w:t>
-                  </w:r>
-                </w:p>
-                <w:p>
-                  <w:pPr>
-                    <w:widowControl w:val="0"/>
-                    <w:spacing w:line="240" w:lineRule="auto"/>
-                    <w:rPr>
-                      <w:i/>
-                      <w:color w:val="B7B7B7"/>
-                    </w:rPr>
-                  </w:pPr>
-                  <w:r>
-                    <w:rPr>
-                      <w:i/>
-                      <w:color w:val="B7B7B7"/>
-                    </w:rPr>
-                    <w:t>Designated map locations</w:t>
+                    <w:t>Every 5th round</w:t>
+                  </w:r>
+                </w:p>
+                <w:p>
+                  <w:pPr>
+                    <w:widowControl w:val="0"/>
+                    <w:spacing w:line="240" w:lineRule="auto"/>
+                    <w:rPr>
+                      <w:i/>
+                      <w:color w:val="B7B7B7"/>
+                    </w:rPr>
+                  </w:pPr>
+                  <w:r>
+                    <w:rPr>
+                      <w:i/>
+                      <w:color w:val="B7B7B7"/>
+                    </w:rPr>
+                    <w:t>In between waves</w:t>
                   </w:r>
                 </w:p>
                 <w:p>
@@ -1301,6 +1359,13 @@
                       <w:color w:val="B7B7B7"/>
                     </w:rPr>
                     <w:t>Complete each wave of zombies and bosses to survive</w:t>
+                  </w:r>
+                  <w:r>
+                    <w:rPr>
+                      <w:i/>
+                      <w:color w:val="B7B7B7"/>
+                    </w:rPr>
+                    <w:t xml:space="preserve"> through 10 waves total.</w:t>
                   </w:r>
                 </w:p>
                 <w:p>
@@ -2297,15 +2362,13 @@
                     </w:rPr>
                     <w:t xml:space="preserve"> that </w:t>
                   </w:r>
-                  <w:proofErr w:type="gramStart"/>
-                  <w:r>
-                    <w:rPr>
-                      <w:i/>
-                      <w:color w:val="B7B7B7"/>
-                    </w:rPr>
-                    <w:t>appears</w:t>
-                  </w:r>
-                  <w:proofErr w:type="gramEnd"/>
+                  <w:r>
+                    <w:rPr>
+                      <w:i/>
+                      <w:color w:val="B7B7B7"/>
+                    </w:rPr>
+                    <w:t>appear</w:t>
+                  </w:r>
                   <w:r>
                     <w:rPr>
                       <w:i/>
@@ -3291,17 +3354,29 @@
                       <w:i/>
                       <w:color w:val="B7B7B7"/>
                     </w:rPr>
-                    <w:t xml:space="preserve">If time permits, we plan to also create an alternative game mode that </w:t>
-                  </w:r>
-                  <w:proofErr w:type="gramStart"/>
-                  <w:r>
-                    <w:rPr>
-                      <w:i/>
-                      <w:color w:val="B7B7B7"/>
-                    </w:rPr>
-                    <w:t>is</w:t>
-                  </w:r>
-                  <w:proofErr w:type="gramEnd"/>
+                    <w:t xml:space="preserve">If time permits, we plan </w:t>
+                  </w:r>
+                  <w:r>
+                    <w:rPr>
+                      <w:i/>
+                      <w:color w:val="B7B7B7"/>
+                    </w:rPr>
+                    <w:t>to</w:t>
+                  </w:r>
+                  <w:r>
+                    <w:rPr>
+                      <w:i/>
+                      <w:color w:val="B7B7B7"/>
+                    </w:rPr>
+                    <w:t xml:space="preserve"> create an alternative game mode that </w:t>
+                  </w:r>
+                  <w:r>
+                    <w:rPr>
+                      <w:i/>
+                      <w:color w:val="B7B7B7"/>
+                    </w:rPr>
+                    <w:t>has</w:t>
+                  </w:r>
                   <w:r>
                     <w:rPr>
                       <w:i/>
@@ -3548,37 +3623,19 @@
                       <w:color w:val="B7B7B7"/>
                     </w:rPr>
                   </w:pPr>
-                  <w:proofErr w:type="gramStart"/>
-                  <w:r>
-                    <w:rPr>
-                      <w:i/>
-                      <w:color w:val="B7B7B7"/>
-                    </w:rPr>
-                    <w:t>Top down</w:t>
-                  </w:r>
-                  <w:proofErr w:type="gramEnd"/>
-                  <w:r>
-                    <w:rPr>
-                      <w:i/>
-                      <w:color w:val="B7B7B7"/>
-                    </w:rPr>
-                    <w:t xml:space="preserve"> view of Player, can move with </w:t>
-                  </w:r>
-                  <w:proofErr w:type="spellStart"/>
-                  <w:r>
-                    <w:rPr>
-                      <w:i/>
-                      <w:color w:val="B7B7B7"/>
-                    </w:rPr>
-                    <w:t>wasd</w:t>
-                  </w:r>
-                  <w:proofErr w:type="spellEnd"/>
-                  <w:r>
-                    <w:rPr>
-                      <w:i/>
-                      <w:color w:val="B7B7B7"/>
-                    </w:rPr>
-                    <w:t xml:space="preserve"> always facing the user's cursor.</w:t>
+                  <w:r>
+                    <w:rPr>
+                      <w:i/>
+                      <w:color w:val="B7B7B7"/>
+                    </w:rPr>
+                    <w:t>Top-down</w:t>
+                  </w:r>
+                  <w:r>
+                    <w:rPr>
+                      <w:i/>
+                      <w:color w:val="B7B7B7"/>
+                    </w:rPr>
+                    <w:t xml:space="preserve"> view of Player, can move with wasd always facing the user's cursor.</w:t>
                   </w:r>
                 </w:p>
               </w:tc>
@@ -3725,13 +3782,7 @@
               <w:rPr>
                 <w:b/>
               </w:rPr>
-              <w:t>#</w:t>
-            </w:r>
-            <w:r>
-              <w:rPr>
-                <w:b/>
-              </w:rPr>
-              <w:t>2</w:t>
+              <w:t>#2</w:t>
             </w:r>
           </w:p>
         </w:tc>
@@ -3808,14 +3859,7 @@
                       <w:i/>
                       <w:color w:val="B7B7B7"/>
                     </w:rPr>
-                    <w:t>Map:</w:t>
-                  </w:r>
-                  <w:r>
-                    <w:rPr>
-                      <w:i/>
-                      <w:color w:val="B7B7B7"/>
-                    </w:rPr>
-                    <w:t xml:space="preserve"> Fully Sketched Out Map</w:t>
+                    <w:t>Map: Fully Sketched Out Map</w:t>
                   </w:r>
                 </w:p>
                 <w:p>
@@ -3973,14 +4017,7 @@
                       <w:i/>
                       <w:color w:val="B7B7B7"/>
                     </w:rPr>
-                    <w:t>Boss</w:t>
-                  </w:r>
-                  <w:r>
-                    <w:rPr>
-                      <w:i/>
-                      <w:color w:val="B7B7B7"/>
-                    </w:rPr>
-                    <w:t xml:space="preserve"> Design</w:t>
+                    <w:t>Boss Design</w:t>
                   </w:r>
                   <w:r>
                     <w:rPr>
@@ -4148,13 +4185,7 @@
               <w:rPr>
                 <w:b/>
               </w:rPr>
-              <w:t>#</w:t>
-            </w:r>
-            <w:r>
-              <w:rPr>
-                <w:b/>
-              </w:rPr>
-              <w:t>3</w:t>
+              <w:t>#3</w:t>
             </w:r>
           </w:p>
         </w:tc>
@@ -4231,14 +4262,7 @@
                       <w:i/>
                       <w:color w:val="B7B7B7"/>
                     </w:rPr>
-                    <w:t>Map:</w:t>
-                  </w:r>
-                  <w:r>
-                    <w:rPr>
-                      <w:i/>
-                      <w:color w:val="B7B7B7"/>
-                    </w:rPr>
-                    <w:t xml:space="preserve"> Significant progress on creating the map In Scene.</w:t>
+                    <w:t>Map: Significant progress on creating the map In Scene.</w:t>
                   </w:r>
                 </w:p>
                 <w:p>
@@ -4260,14 +4284,7 @@
                       <w:i/>
                       <w:color w:val="B7B7B7"/>
                     </w:rPr>
-                    <w:t xml:space="preserve">Scenes: </w:t>
-                  </w:r>
-                  <w:r>
-                    <w:rPr>
-                      <w:i/>
-                      <w:color w:val="B7B7B7"/>
-                    </w:rPr>
-                    <w:t>Complete the "Shop" Scene</w:t>
+                    <w:t>Scenes: Complete the "Shop" Scene</w:t>
                   </w:r>
                 </w:p>
                 <w:p>
@@ -4354,14 +4371,7 @@
                       <w:i/>
                       <w:color w:val="B7B7B7"/>
                     </w:rPr>
-                    <w:t>Boss</w:t>
-                  </w:r>
-                  <w:r>
-                    <w:rPr>
-                      <w:i/>
-                      <w:color w:val="B7B7B7"/>
-                    </w:rPr>
-                    <w:t xml:space="preserve"> Design</w:t>
+                    <w:t>Boss Design</w:t>
                   </w:r>
                   <w:r>
                     <w:rPr>
@@ -4688,14 +4698,7 @@
                       <w:i/>
                       <w:color w:val="B7B7B7"/>
                     </w:rPr>
-                    <w:t>/Tracking Script:</w:t>
-                  </w:r>
-                  <w:r>
-                    <w:rPr>
-                      <w:i/>
-                      <w:color w:val="B7B7B7"/>
-                    </w:rPr>
-                    <w:t xml:space="preserve"> Fully Implemented</w:t>
+                    <w:t>/Tracking Script: Fully Implemented</w:t>
                   </w:r>
                   <w:r>
                     <w:rPr>
@@ -4731,28 +4734,14 @@
                       <w:i/>
                       <w:color w:val="B7B7B7"/>
                     </w:rPr>
-                    <w:t>Boss</w:t>
-                  </w:r>
-                  <w:r>
-                    <w:rPr>
-                      <w:i/>
-                      <w:color w:val="B7B7B7"/>
-                    </w:rPr>
-                    <w:t xml:space="preserve"> Design</w:t>
-                  </w:r>
-                  <w:r>
-                    <w:rPr>
-                      <w:i/>
-                      <w:color w:val="B7B7B7"/>
-                    </w:rPr>
-                    <w:t>:</w:t>
-                  </w:r>
-                  <w:r>
-                    <w:rPr>
-                      <w:i/>
-                      <w:color w:val="B7B7B7"/>
-                    </w:rPr>
-                    <w:t xml:space="preserve"> Fully Implemented</w:t>
+                    <w:t>Boss Design</w:t>
+                  </w:r>
+                  <w:r>
+                    <w:rPr>
+                      <w:i/>
+                      <w:color w:val="B7B7B7"/>
+                    </w:rPr>
+                    <w:t>: Fully Implemented</w:t>
                   </w:r>
                   <w:r>
                     <w:rPr>
@@ -5058,14 +5047,7 @@
                       <w:i/>
                       <w:color w:val="B7B7B7"/>
                     </w:rPr>
-                    <w:t xml:space="preserve">Map: </w:t>
-                  </w:r>
-                  <w:r>
-                    <w:rPr>
-                      <w:i/>
-                      <w:color w:val="B7B7B7"/>
-                    </w:rPr>
-                    <w:t>Create Prefabs for Trees, Buildings, Bridges, etc</w:t>
+                    <w:t>Map: Create Prefabs for Trees, Buildings, Bridges, etc</w:t>
                   </w:r>
                   <w:r>
                     <w:rPr>
@@ -5108,30 +5090,35 @@
                       <w:i/>
                       <w:color w:val="B7B7B7"/>
                     </w:rPr>
-                    <w:t>Create the "Pause/Settings/Quit" Scene</w:t>
-                  </w:r>
-                  <w:r>
-                    <w:rPr>
-                      <w:i/>
-                      <w:color w:val="B7B7B7"/>
-                    </w:rPr>
-                    <w:t xml:space="preserve">, </w:t>
-                  </w:r>
-                  <w:proofErr w:type="gramStart"/>
-                  <w:r>
-                    <w:rPr>
-                      <w:i/>
-                      <w:color w:val="B7B7B7"/>
-                    </w:rPr>
-                    <w:t>Ensure</w:t>
-                  </w:r>
-                  <w:proofErr w:type="gramEnd"/>
-                  <w:r>
-                    <w:rPr>
-                      <w:i/>
-                      <w:color w:val="B7B7B7"/>
-                    </w:rPr>
-                    <w:t xml:space="preserve"> good UI Practices on each Scene put In place. </w:t>
+                    <w:t xml:space="preserve">Create the "Pause/Settings/Quit" Scene, </w:t>
+                  </w:r>
+                  <w:r>
+                    <w:rPr>
+                      <w:i/>
+                      <w:color w:val="B7B7B7"/>
+                    </w:rPr>
+                    <w:t>ensure</w:t>
+                  </w:r>
+                  <w:r>
+                    <w:rPr>
+                      <w:i/>
+                      <w:color w:val="B7B7B7"/>
+                    </w:rPr>
+                    <w:t xml:space="preserve"> good UI Practices on each Scene put </w:t>
+                  </w:r>
+                  <w:r>
+                    <w:rPr>
+                      <w:i/>
+                      <w:color w:val="B7B7B7"/>
+                    </w:rPr>
+                    <w:t>in</w:t>
+                  </w:r>
+                  <w:r>
+                    <w:rPr>
+                      <w:i/>
+                      <w:color w:val="B7B7B7"/>
+                    </w:rPr>
+                    <w:t xml:space="preserve"> place. </w:t>
                   </w:r>
                 </w:p>
                 <w:p>
@@ -5153,14 +5140,7 @@
                       <w:i/>
                       <w:color w:val="B7B7B7"/>
                     </w:rPr>
-                    <w:t xml:space="preserve">Player Weapon Interaction: </w:t>
-                  </w:r>
-                  <w:r>
-                    <w:rPr>
-                      <w:i/>
-                      <w:color w:val="B7B7B7"/>
-                    </w:rPr>
-                    <w:t>Find Assets for the Player, And each weapon.</w:t>
+                    <w:t>Player Weapon Interaction: Find Assets for the Player, And each weapon.</w:t>
                   </w:r>
                 </w:p>
                 <w:p>
@@ -5182,31 +5162,15 @@
                       <w:i/>
                       <w:color w:val="B7B7B7"/>
                     </w:rPr>
-                    <w:t>Zombie Design</w:t>
-                  </w:r>
-                  <w:r>
-                    <w:rPr>
-                      <w:i/>
-                      <w:color w:val="B7B7B7"/>
-                    </w:rPr>
-                    <w:t xml:space="preserve">: </w:t>
-                  </w:r>
-                  <w:r>
-                    <w:rPr>
-                      <w:i/>
-                      <w:color w:val="B7B7B7"/>
-                    </w:rPr>
-                    <w:t xml:space="preserve">Create the Zombie Enemy or </w:t>
-                  </w:r>
-                  <w:proofErr w:type="gramStart"/>
-                  <w:r>
-                    <w:rPr>
-                      <w:i/>
-                      <w:color w:val="B7B7B7"/>
-                    </w:rPr>
-                    <w:t>find</w:t>
-                  </w:r>
-                  <w:proofErr w:type="gramEnd"/>
+                    <w:t xml:space="preserve">Zombie Design: Create the Zombie Enemy or </w:t>
+                  </w:r>
+                  <w:r>
+                    <w:rPr>
+                      <w:i/>
+                      <w:color w:val="B7B7B7"/>
+                    </w:rPr>
+                    <w:t>Find</w:t>
+                  </w:r>
                   <w:r>
                     <w:rPr>
                       <w:i/>
@@ -5248,24 +5212,15 @@
                       <w:i/>
                       <w:color w:val="B7B7B7"/>
                     </w:rPr>
-                    <w:t xml:space="preserve">Boss Design: </w:t>
-                  </w:r>
-                  <w:r>
-                    <w:rPr>
-                      <w:i/>
-                      <w:color w:val="B7B7B7"/>
-                    </w:rPr>
-                    <w:t xml:space="preserve">Create the 2 Boss </w:t>
-                  </w:r>
-                  <w:proofErr w:type="gramStart"/>
-                  <w:r>
-                    <w:rPr>
-                      <w:i/>
-                      <w:color w:val="B7B7B7"/>
-                    </w:rPr>
-                    <w:t>Designs, or</w:t>
-                  </w:r>
-                  <w:proofErr w:type="gramEnd"/>
+                    <w:t xml:space="preserve">Boss Design: Create the 2 Boss </w:t>
+                  </w:r>
+                  <w:r>
+                    <w:rPr>
+                      <w:i/>
+                      <w:color w:val="B7B7B7"/>
+                    </w:rPr>
+                    <w:t>Designs or</w:t>
+                  </w:r>
                   <w:r>
                     <w:rPr>
                       <w:i/>
@@ -5492,24 +5447,15 @@
                       <w:i/>
                       <w:color w:val="B7B7B7"/>
                     </w:rPr>
-                    <w:t xml:space="preserve">Map: </w:t>
-                  </w:r>
-                  <w:r>
-                    <w:rPr>
-                      <w:i/>
-                      <w:color w:val="B7B7B7"/>
-                    </w:rPr>
-                    <w:t xml:space="preserve">Add In </w:t>
-                  </w:r>
-                  <w:proofErr w:type="gramStart"/>
-                  <w:r>
-                    <w:rPr>
-                      <w:i/>
-                      <w:color w:val="B7B7B7"/>
-                    </w:rPr>
-                    <w:t>Prefabs, and</w:t>
-                  </w:r>
-                  <w:proofErr w:type="gramEnd"/>
+                    <w:t xml:space="preserve">Map: Add In </w:t>
+                  </w:r>
+                  <w:r>
+                    <w:rPr>
+                      <w:i/>
+                      <w:color w:val="B7B7B7"/>
+                    </w:rPr>
+                    <w:t>Prefabs and</w:t>
+                  </w:r>
                   <w:r>
                     <w:rPr>
                       <w:i/>
@@ -5537,14 +5483,7 @@
                       <w:i/>
                       <w:color w:val="B7B7B7"/>
                     </w:rPr>
-                    <w:t xml:space="preserve">Scenes: </w:t>
-                  </w:r>
-                  <w:r>
-                    <w:rPr>
-                      <w:i/>
-                      <w:color w:val="B7B7B7"/>
-                    </w:rPr>
-                    <w:t>Create an Interactive Settings Page, where the player can re-route button Inputs, change the volume, and so on.</w:t>
+                    <w:t>Scenes: Create an Interactive Settings Page, where the player can re-route button Inputs, change the volume, and so on.</w:t>
                   </w:r>
                 </w:p>
                 <w:p>
@@ -5566,14 +5505,7 @@
                       <w:i/>
                       <w:color w:val="B7B7B7"/>
                     </w:rPr>
-                    <w:t xml:space="preserve">Player Weapon Interaction: </w:t>
-                  </w:r>
-                  <w:r>
-                    <w:rPr>
-                      <w:i/>
-                      <w:color w:val="B7B7B7"/>
-                    </w:rPr>
-                    <w:t>Particle Effects and unique sounds for all 3 weapons.</w:t>
+                    <w:t>Player Weapon Interaction: Particle Effects and unique sounds for all 3 weapons.</w:t>
                   </w:r>
                 </w:p>
                 <w:p>
@@ -5595,28 +5527,7 @@
                       <w:i/>
                       <w:color w:val="B7B7B7"/>
                     </w:rPr>
-                    <w:t>Zombie Design</w:t>
-                  </w:r>
-                  <w:r>
-                    <w:rPr>
-                      <w:i/>
-                      <w:color w:val="B7B7B7"/>
-                    </w:rPr>
-                    <w:t>:</w:t>
-                  </w:r>
-                  <w:r>
-                    <w:rPr>
-                      <w:i/>
-                      <w:color w:val="B7B7B7"/>
-                    </w:rPr>
-                    <w:t xml:space="preserve"> Create sound for when the zombies spawn In, when they are hit, noises as they approach. </w:t>
-                  </w:r>
-                  <w:r>
-                    <w:rPr>
-                      <w:i/>
-                      <w:color w:val="B7B7B7"/>
-                    </w:rPr>
-                    <w:t xml:space="preserve"> </w:t>
+                    <w:t xml:space="preserve">Zombie Design: Create sound for when the zombies spawn In, when they are hit, noises as they approach.  </w:t>
                   </w:r>
                 </w:p>
                 <w:p>
@@ -5638,14 +5549,7 @@
                       <w:i/>
                       <w:color w:val="B7B7B7"/>
                     </w:rPr>
-                    <w:t xml:space="preserve">Boss Design: </w:t>
-                  </w:r>
-                  <w:r>
-                    <w:rPr>
-                      <w:i/>
-                      <w:color w:val="B7B7B7"/>
-                    </w:rPr>
-                    <w:t>Create Particle effects for when the zombie spawns in, sound unique sounds from the boss, and death noise when defeated.</w:t>
+                    <w:t>Boss Design: Create Particle effects for when the zombie spawns in, sound unique sounds from the boss, and death noise when defeated.</w:t>
                   </w:r>
                 </w:p>
               </w:tc>
@@ -6234,17 +6138,57 @@
                       <w:i/>
                       <w:color w:val="B7B7B7"/>
                     </w:rPr>
-                    <w:t xml:space="preserve">Tie every aspect of the game together. Should have a finished product </w:t>
-                  </w:r>
-                  <w:proofErr w:type="gramStart"/>
-                  <w:r>
-                    <w:rPr>
-                      <w:i/>
-                      <w:color w:val="B7B7B7"/>
-                    </w:rPr>
-                    <w:t>at this point in time</w:t>
-                  </w:r>
-                  <w:proofErr w:type="gramEnd"/>
+                    <w:t xml:space="preserve">Tie every aspect of the game together. </w:t>
+                  </w:r>
+                  <w:r>
+                    <w:rPr>
+                      <w:i/>
+                      <w:color w:val="B7B7B7"/>
+                    </w:rPr>
+                    <w:t>I should</w:t>
+                  </w:r>
+                  <w:r>
+                    <w:rPr>
+                      <w:i/>
+                      <w:color w:val="B7B7B7"/>
+                    </w:rPr>
+                    <w:t xml:space="preserve"> have </w:t>
+                  </w:r>
+                  <w:r>
+                    <w:rPr>
+                      <w:i/>
+                      <w:color w:val="B7B7B7"/>
+                    </w:rPr>
+                    <w:t>finished</w:t>
+                  </w:r>
+                  <w:r>
+                    <w:rPr>
+                      <w:i/>
+                      <w:color w:val="B7B7B7"/>
+                    </w:rPr>
+                    <w:t xml:space="preserve"> </w:t>
+                  </w:r>
+                  <w:r>
+                    <w:rPr>
+                      <w:i/>
+                      <w:color w:val="B7B7B7"/>
+                    </w:rPr>
+                    <w:t>the product</w:t>
+                  </w:r>
+                  <w:r>
+                    <w:rPr>
+                      <w:i/>
+                      <w:color w:val="B7B7B7"/>
+                    </w:rPr>
+                    <w:t xml:space="preserve"> </w:t>
+                  </w:r>
+                  <w:r>
+                    <w:rPr>
+                      <w:i/>
+                      <w:color w:val="B7B7B7"/>
+                    </w:rPr>
+                    <w:t>now</w:t>
+                  </w:r>
                   <w:r>
                     <w:rPr>
                       <w:i/>
@@ -6252,21 +6196,33 @@
                     </w:rPr>
                     <w:t xml:space="preserve">. Look into any extra features that may be easy to </w:t>
                   </w:r>
-                  <w:proofErr w:type="gramStart"/>
-                  <w:r>
-                    <w:rPr>
-                      <w:i/>
-                      <w:color w:val="B7B7B7"/>
-                    </w:rPr>
-                    <w:t>add, or</w:t>
-                  </w:r>
-                  <w:proofErr w:type="gramEnd"/>
-                  <w:r>
-                    <w:rPr>
-                      <w:i/>
-                      <w:color w:val="B7B7B7"/>
-                    </w:rPr>
-                    <w:t xml:space="preserve"> look into any bugs that need to be fixed.</w:t>
+                  <w:r>
+                    <w:rPr>
+                      <w:i/>
+                      <w:color w:val="B7B7B7"/>
+                    </w:rPr>
+                    <w:t>add or</w:t>
+                  </w:r>
+                  <w:r>
+                    <w:rPr>
+                      <w:i/>
+                      <w:color w:val="B7B7B7"/>
+                    </w:rPr>
+                    <w:t xml:space="preserve"> </w:t>
+                  </w:r>
+                  <w:r>
+                    <w:rPr>
+                      <w:i/>
+                      <w:color w:val="B7B7B7"/>
+                    </w:rPr>
+                    <w:t>investigate</w:t>
+                  </w:r>
+                  <w:r>
+                    <w:rPr>
+                      <w:i/>
+                      <w:color w:val="B7B7B7"/>
+                    </w:rPr>
+                    <w:t xml:space="preserve"> any bugs that need to be fixed.</w:t>
                   </w:r>
                 </w:p>
               </w:tc>
@@ -6709,6 +6665,9 @@
     </w:p>
     <w:p>
       <w:r>
+        <w:rPr>
+          <w:noProof/>
+        </w:rPr>
         <w:drawing>
           <wp:inline distT="0" distB="0" distL="0" distR="0" wp14:anchorId="62CC3D9D" wp14:editId="3CE3CC9B">
             <wp:extent cx="6400800" cy="4618990"/>
@@ -7393,6 +7352,7 @@
   <w:style w:type="character" w:default="1" w:styleId="DefaultParagraphFont">
     <w:name w:val="Default Paragraph Font"/>
     <w:uiPriority w:val="1"/>
+    <w:semiHidden/>
     <w:unhideWhenUsed/>
   </w:style>
   <w:style w:type="table" w:default="1" w:styleId="TableNormal">

</xml_diff>